<commit_message>
updating project resources and resume
</commit_message>
<xml_diff>
--- a/Gregg-Thomas-CV.docx
+++ b/Gregg-Thomas-CV.docx
@@ -103,18 +103,23 @@
           <w:insideV w:val="none" w:sz="0" w:space="0" w:color="auto"/>
         </w:tblBorders>
         <w:tblCellMar>
-          <w:bottom w:w="227" w:type="dxa"/>
+          <w:top w:w="115" w:type="dxa"/>
+          <w:left w:w="115" w:type="dxa"/>
+          <w:bottom w:w="115" w:type="dxa"/>
+          <w:right w:w="115" w:type="dxa"/>
         </w:tblCellMar>
         <w:tblLook w:val="04A0" w:firstRow="1" w:lastRow="0" w:firstColumn="1" w:lastColumn="0" w:noHBand="0" w:noVBand="1"/>
       </w:tblPr>
       <w:tblGrid>
-        <w:gridCol w:w="7517"/>
+        <w:gridCol w:w="2340"/>
+        <w:gridCol w:w="5177"/>
         <w:gridCol w:w="1843"/>
       </w:tblGrid>
       <w:tr>
         <w:tc>
           <w:tcPr>
-            <w:tcW w:w="7698" w:type="dxa"/>
+            <w:tcW w:w="7517" w:type="dxa"/>
+            <w:gridSpan w:val="2"/>
           </w:tcPr>
           <w:p>
             <w:pPr>
@@ -134,7 +139,7 @@
         </w:tc>
         <w:tc>
           <w:tcPr>
-            <w:tcW w:w="1878" w:type="dxa"/>
+            <w:tcW w:w="1843" w:type="dxa"/>
           </w:tcPr>
           <w:p>
             <w:pPr>
@@ -146,34 +151,25 @@
         </w:tc>
       </w:tr>
       <w:tr>
-        <w:tc>
-          <w:tcPr>
-            <w:tcW w:w="7698" w:type="dxa"/>
-          </w:tcPr>
-          <w:p>
-            <w:pPr>
-              <w:rPr>
-                <w:rFonts w:ascii="Times New Roman" w:hAnsi="Times New Roman" w:cs="Times New Roman"/>
-              </w:rPr>
-            </w:pPr>
-            <w:r>
-              <w:rPr>
-                <w:rFonts w:ascii="Times New Roman" w:hAnsi="Times New Roman" w:cs="Times New Roman"/>
-              </w:rPr>
-              <w:t>Doctor of Philosophy, Informatics (Bioinformatics track)</w:t>
-            </w:r>
-          </w:p>
-          <w:p>
-            <w:pPr>
-              <w:rPr>
-                <w:rFonts w:ascii="Times New Roman" w:hAnsi="Times New Roman" w:cs="Times New Roman"/>
-              </w:rPr>
-            </w:pPr>
-            <w:r>
-              <w:rPr>
-                <w:rFonts w:ascii="Times New Roman" w:hAnsi="Times New Roman" w:cs="Times New Roman"/>
-              </w:rPr>
-              <w:t>Doctor of Philosophy, Ecology, Evolution, and Behavior</w:t>
+        <w:trPr>
+          <w:trHeight w:val="1010"/>
+        </w:trPr>
+        <w:tc>
+          <w:tcPr>
+            <w:tcW w:w="2340" w:type="dxa"/>
+            <w:vAlign w:val="center"/>
+          </w:tcPr>
+          <w:p>
+            <w:pPr>
+              <w:rPr>
+                <w:rFonts w:ascii="Times New Roman" w:hAnsi="Times New Roman" w:cs="Times New Roman"/>
+              </w:rPr>
+            </w:pPr>
+            <w:r>
+              <w:rPr>
+                <w:rFonts w:ascii="Times New Roman" w:hAnsi="Times New Roman" w:cs="Times New Roman"/>
+              </w:rPr>
+              <w:t>Doctor of Philosophy</w:t>
             </w:r>
           </w:p>
           <w:p>
@@ -191,7 +187,6 @@
           </w:p>
           <w:p>
             <w:pPr>
-              <w:spacing w:line="276" w:lineRule="auto"/>
               <w:rPr>
                 <w:rFonts w:ascii="Times New Roman" w:hAnsi="Times New Roman" w:cs="Times New Roman"/>
               </w:rPr>
@@ -206,7 +201,39 @@
         </w:tc>
         <w:tc>
           <w:tcPr>
-            <w:tcW w:w="1878" w:type="dxa"/>
+            <w:tcW w:w="5177" w:type="dxa"/>
+            <w:vAlign w:val="center"/>
+          </w:tcPr>
+          <w:p>
+            <w:pPr>
+              <w:rPr>
+                <w:rFonts w:ascii="Times New Roman" w:hAnsi="Times New Roman" w:cs="Times New Roman"/>
+              </w:rPr>
+            </w:pPr>
+            <w:r>
+              <w:rPr>
+                <w:rFonts w:ascii="Times New Roman" w:hAnsi="Times New Roman" w:cs="Times New Roman"/>
+              </w:rPr>
+              <w:t>Informatics (Bioinformatics track) and</w:t>
+            </w:r>
+          </w:p>
+          <w:p>
+            <w:pPr>
+              <w:rPr>
+                <w:rFonts w:ascii="Times New Roman" w:hAnsi="Times New Roman" w:cs="Times New Roman"/>
+              </w:rPr>
+            </w:pPr>
+            <w:r>
+              <w:rPr>
+                <w:rFonts w:ascii="Times New Roman" w:hAnsi="Times New Roman" w:cs="Times New Roman"/>
+              </w:rPr>
+              <w:t>Ecology, Evolution, and Behavior</w:t>
+            </w:r>
+          </w:p>
+        </w:tc>
+        <w:tc>
+          <w:tcPr>
+            <w:tcW w:w="1843" w:type="dxa"/>
             <w:vAlign w:val="center"/>
           </w:tcPr>
           <w:p>
@@ -228,19 +255,20 @@
       <w:tr>
         <w:tc>
           <w:tcPr>
-            <w:tcW w:w="7698" w:type="dxa"/>
-          </w:tcPr>
-          <w:p>
-            <w:pPr>
-              <w:rPr>
-                <w:rFonts w:ascii="Times New Roman" w:hAnsi="Times New Roman" w:cs="Times New Roman"/>
-              </w:rPr>
-            </w:pPr>
-            <w:r>
-              <w:rPr>
-                <w:rFonts w:ascii="Times New Roman" w:hAnsi="Times New Roman" w:cs="Times New Roman"/>
-              </w:rPr>
-              <w:t>Master of Science in Bioinformatics</w:t>
+            <w:tcW w:w="2340" w:type="dxa"/>
+            <w:vAlign w:val="center"/>
+          </w:tcPr>
+          <w:p>
+            <w:pPr>
+              <w:rPr>
+                <w:rFonts w:ascii="Times New Roman" w:hAnsi="Times New Roman" w:cs="Times New Roman"/>
+              </w:rPr>
+            </w:pPr>
+            <w:r>
+              <w:rPr>
+                <w:rFonts w:ascii="Times New Roman" w:hAnsi="Times New Roman" w:cs="Times New Roman"/>
+              </w:rPr>
+              <w:t>Master of Science</w:t>
             </w:r>
           </w:p>
           <w:p>
@@ -258,6 +286,25 @@
           </w:p>
           <w:p>
             <w:pPr>
+              <w:rPr>
+                <w:rFonts w:ascii="Times New Roman" w:hAnsi="Times New Roman" w:cs="Times New Roman"/>
+              </w:rPr>
+            </w:pPr>
+            <w:r>
+              <w:rPr>
+                <w:rFonts w:ascii="Times New Roman" w:hAnsi="Times New Roman" w:cs="Times New Roman"/>
+              </w:rPr>
+              <w:t>Bloomington, IN</w:t>
+            </w:r>
+          </w:p>
+        </w:tc>
+        <w:tc>
+          <w:tcPr>
+            <w:tcW w:w="5177" w:type="dxa"/>
+            <w:vAlign w:val="center"/>
+          </w:tcPr>
+          <w:p>
+            <w:pPr>
               <w:spacing w:line="276" w:lineRule="auto"/>
               <w:rPr>
                 <w:rFonts w:ascii="Times New Roman" w:hAnsi="Times New Roman" w:cs="Times New Roman"/>
@@ -267,13 +314,13 @@
               <w:rPr>
                 <w:rFonts w:ascii="Times New Roman" w:hAnsi="Times New Roman" w:cs="Times New Roman"/>
               </w:rPr>
-              <w:t>Bloomington, IN</w:t>
-            </w:r>
-          </w:p>
-        </w:tc>
-        <w:tc>
-          <w:tcPr>
-            <w:tcW w:w="1878" w:type="dxa"/>
+              <w:t>Bioinformatics</w:t>
+            </w:r>
+          </w:p>
+        </w:tc>
+        <w:tc>
+          <w:tcPr>
+            <w:tcW w:w="1843" w:type="dxa"/>
             <w:vAlign w:val="center"/>
           </w:tcPr>
           <w:p>
@@ -293,21 +340,25 @@
         </w:tc>
       </w:tr>
       <w:tr>
-        <w:tc>
-          <w:tcPr>
-            <w:tcW w:w="7698" w:type="dxa"/>
-          </w:tcPr>
-          <w:p>
-            <w:pPr>
-              <w:rPr>
-                <w:rFonts w:ascii="Times New Roman" w:hAnsi="Times New Roman" w:cs="Times New Roman"/>
-              </w:rPr>
-            </w:pPr>
-            <w:r>
-              <w:rPr>
-                <w:rFonts w:ascii="Times New Roman" w:hAnsi="Times New Roman" w:cs="Times New Roman"/>
-              </w:rPr>
-              <w:t>Bachelor of Science in Biology</w:t>
+        <w:trPr>
+          <w:trHeight w:val="875"/>
+        </w:trPr>
+        <w:tc>
+          <w:tcPr>
+            <w:tcW w:w="2340" w:type="dxa"/>
+            <w:vAlign w:val="center"/>
+          </w:tcPr>
+          <w:p>
+            <w:pPr>
+              <w:rPr>
+                <w:rFonts w:ascii="Times New Roman" w:hAnsi="Times New Roman" w:cs="Times New Roman"/>
+              </w:rPr>
+            </w:pPr>
+            <w:r>
+              <w:rPr>
+                <w:rFonts w:ascii="Times New Roman" w:hAnsi="Times New Roman" w:cs="Times New Roman"/>
+              </w:rPr>
+              <w:t>Bachelor of Science</w:t>
             </w:r>
           </w:p>
           <w:p>
@@ -325,6 +376,25 @@
           </w:p>
           <w:p>
             <w:pPr>
+              <w:rPr>
+                <w:rFonts w:ascii="Times New Roman" w:hAnsi="Times New Roman" w:cs="Times New Roman"/>
+              </w:rPr>
+            </w:pPr>
+            <w:r>
+              <w:rPr>
+                <w:rFonts w:ascii="Times New Roman" w:hAnsi="Times New Roman" w:cs="Times New Roman"/>
+              </w:rPr>
+              <w:t>West Lafayette, IN</w:t>
+            </w:r>
+          </w:p>
+        </w:tc>
+        <w:tc>
+          <w:tcPr>
+            <w:tcW w:w="5177" w:type="dxa"/>
+            <w:vAlign w:val="center"/>
+          </w:tcPr>
+          <w:p>
+            <w:pPr>
               <w:spacing w:line="276" w:lineRule="auto"/>
               <w:rPr>
                 <w:rFonts w:ascii="Times New Roman" w:hAnsi="Times New Roman" w:cs="Times New Roman"/>
@@ -334,13 +404,13 @@
               <w:rPr>
                 <w:rFonts w:ascii="Times New Roman" w:hAnsi="Times New Roman" w:cs="Times New Roman"/>
               </w:rPr>
-              <w:t>West Lafayette, IN</w:t>
-            </w:r>
-          </w:p>
-        </w:tc>
-        <w:tc>
-          <w:tcPr>
-            <w:tcW w:w="1878" w:type="dxa"/>
+              <w:t>Biology</w:t>
+            </w:r>
+          </w:p>
+        </w:tc>
+        <w:tc>
+          <w:tcPr>
+            <w:tcW w:w="1843" w:type="dxa"/>
             <w:vAlign w:val="center"/>
           </w:tcPr>
           <w:p>
@@ -662,8 +732,6 @@
               </w:rPr>
               <w:t>(36)</w:t>
             </w:r>
-            <w:bookmarkStart w:id="0" w:name="_GoBack"/>
-            <w:bookmarkEnd w:id="0"/>
             <w:r>
               <w:rPr>
                 <w:rFonts w:ascii="Times New Roman" w:hAnsi="Times New Roman" w:cs="Times New Roman"/>
@@ -753,6 +821,12 @@
               </w:rPr>
               <w:t xml:space="preserve">. </w:t>
             </w:r>
+            <w:r>
+              <w:rPr>
+                <w:rFonts w:ascii="Times New Roman" w:hAnsi="Times New Roman" w:cs="Times New Roman"/>
+              </w:rPr>
+              <w:t>8(5).</w:t>
+            </w:r>
           </w:p>
         </w:tc>
       </w:tr>
@@ -2273,12 +2347,13 @@
               <w:spacing w:line="276" w:lineRule="auto"/>
               <w:rPr>
                 <w:rFonts w:ascii="Times New Roman" w:hAnsi="Times New Roman" w:cs="Times New Roman"/>
-              </w:rPr>
-            </w:pPr>
-            <w:r>
-              <w:rPr>
-                <w:rFonts w:ascii="Times New Roman" w:hAnsi="Times New Roman" w:cs="Times New Roman"/>
-                <w:b/>
+                <w:bCs/>
+              </w:rPr>
+            </w:pPr>
+            <w:r>
+              <w:rPr>
+                <w:rFonts w:ascii="Times New Roman" w:hAnsi="Times New Roman" w:cs="Times New Roman"/>
+                <w:bCs/>
               </w:rPr>
               <w:t>Invited talk</w:t>
             </w:r>
@@ -2865,6 +2940,7 @@
           </w:p>
           <w:p>
             <w:pPr>
+              <w:spacing w:after="20"/>
               <w:rPr>
                 <w:rFonts w:ascii="Times New Roman" w:hAnsi="Times New Roman" w:cs="Times New Roman"/>
                 <w:bCs/>
@@ -2927,7 +3003,25 @@
                 <w:sz w:val="24"/>
                 <w:szCs w:val="24"/>
               </w:rPr>
-              <w:t>Studied the evolutionary relationships and genome evolution of rodents.</w:t>
+              <w:t>Stud</w:t>
+            </w:r>
+            <w:r>
+              <w:rPr>
+                <w:rFonts w:ascii="Times New Roman" w:hAnsi="Times New Roman" w:cs="Times New Roman"/>
+                <w:sz w:val="24"/>
+                <w:szCs w:val="24"/>
+              </w:rPr>
+              <w:t>y</w:t>
+            </w:r>
+            <w:bookmarkStart w:id="0" w:name="_GoBack"/>
+            <w:bookmarkEnd w:id="0"/>
+            <w:r>
+              <w:rPr>
+                <w:rFonts w:ascii="Times New Roman" w:hAnsi="Times New Roman" w:cs="Times New Roman"/>
+                <w:sz w:val="24"/>
+                <w:szCs w:val="24"/>
+              </w:rPr>
+              <w:t xml:space="preserve"> the evolutionary relationships and genome evolution of rodents.</w:t>
             </w:r>
           </w:p>
         </w:tc>
@@ -3353,6 +3447,7 @@
           </w:p>
           <w:p>
             <w:pPr>
+              <w:spacing w:after="20"/>
               <w:rPr>
                 <w:rFonts w:ascii="Times New Roman" w:hAnsi="Times New Roman" w:cs="Times New Roman"/>
               </w:rPr>
@@ -5182,7 +5277,7 @@
       </w:pPr>
     </w:pPrDefault>
   </w:docDefaults>
-  <w:latentStyles w:defLockedState="0" w:defUIPriority="99" w:defSemiHidden="0" w:defUnhideWhenUsed="0" w:defQFormat="0" w:count="376">
+  <w:latentStyles w:defLockedState="0" w:defUIPriority="99" w:defSemiHidden="0" w:defUnhideWhenUsed="0" w:defQFormat="0" w:count="377">
     <w:lsdException w:name="Normal" w:uiPriority="0" w:qFormat="1"/>
     <w:lsdException w:name="heading 1" w:uiPriority="9" w:qFormat="1"/>
     <w:lsdException w:name="heading 2" w:semiHidden="1" w:uiPriority="9" w:unhideWhenUsed="1" w:qFormat="1"/>
@@ -5288,7 +5383,6 @@
     <w:lsdException w:name="HTML Sample" w:semiHidden="1" w:unhideWhenUsed="1"/>
     <w:lsdException w:name="HTML Typewriter" w:semiHidden="1" w:unhideWhenUsed="1"/>
     <w:lsdException w:name="HTML Variable" w:semiHidden="1" w:unhideWhenUsed="1"/>
-    <w:lsdException w:name="Normal Table" w:semiHidden="1" w:unhideWhenUsed="1"/>
     <w:lsdException w:name="annotation subject" w:semiHidden="1" w:unhideWhenUsed="1"/>
     <w:lsdException w:name="No List" w:semiHidden="1" w:unhideWhenUsed="1"/>
     <w:lsdException w:name="Outline List 1" w:semiHidden="1" w:unhideWhenUsed="1"/>
@@ -5335,10 +5429,8 @@
     <w:lsdException w:name="Table Subtle 2" w:semiHidden="1" w:unhideWhenUsed="1"/>
     <w:lsdException w:name="Table Web 1" w:semiHidden="1" w:unhideWhenUsed="1"/>
     <w:lsdException w:name="Table Web 2" w:semiHidden="1" w:unhideWhenUsed="1"/>
-    <w:lsdException w:name="Table Web 3" w:semiHidden="1" w:unhideWhenUsed="1"/>
     <w:lsdException w:name="Balloon Text" w:semiHidden="1" w:unhideWhenUsed="1"/>
     <w:lsdException w:name="Table Grid" w:uiPriority="59"/>
-    <w:lsdException w:name="Table Theme" w:semiHidden="1" w:unhideWhenUsed="1"/>
     <w:lsdException w:name="Placeholder Text" w:semiHidden="1"/>
     <w:lsdException w:name="No Spacing" w:uiPriority="1" w:qFormat="1"/>
     <w:lsdException w:name="Light Shading" w:uiPriority="60"/>
@@ -5559,6 +5651,7 @@
     <w:lsdException w:name="Hashtag" w:semiHidden="1" w:unhideWhenUsed="1"/>
     <w:lsdException w:name="Unresolved Mention" w:semiHidden="1" w:unhideWhenUsed="1"/>
     <w:lsdException w:name="Smart Link" w:semiHidden="1" w:unhideWhenUsed="1"/>
+    <w:lsdException w:name="Smart Link Error" w:semiHidden="1" w:unhideWhenUsed="1"/>
   </w:latentStyles>
   <w:style w:type="paragraph" w:default="1" w:styleId="Normal">
     <w:name w:val="Normal"/>

</xml_diff>

<commit_message>
logos and colors and fonts oh my
</commit_message>
<xml_diff>
--- a/Gregg-Thomas-CV.docx
+++ b/Gregg-Thomas-CV.docx
@@ -519,8 +519,16 @@
               <w:jc w:val="both"/>
               <w:rPr>
                 <w:rFonts w:ascii="Times New Roman" w:hAnsi="Times New Roman" w:cs="Times New Roman"/>
-              </w:rPr>
-            </w:pPr>
+                <w:bCs/>
+              </w:rPr>
+            </w:pPr>
+            <w:r>
+              <w:rPr>
+                <w:rFonts w:ascii="Times New Roman" w:hAnsi="Times New Roman" w:cs="Times New Roman"/>
+                <w:bCs/>
+              </w:rPr>
+              <w:t xml:space="preserve">Bentz AB, </w:t>
+            </w:r>
             <w:r>
               <w:rPr>
                 <w:rFonts w:ascii="Times New Roman" w:hAnsi="Times New Roman" w:cs="Times New Roman"/>
@@ -531,52 +539,103 @@
             <w:r>
               <w:rPr>
                 <w:rFonts w:ascii="Times New Roman" w:hAnsi="Times New Roman" w:cs="Times New Roman"/>
-              </w:rPr>
-              <w:t xml:space="preserve"> and Hahn MW. (</w:t>
-            </w:r>
-            <w:r>
-              <w:rPr>
-                <w:rFonts w:ascii="Times New Roman" w:hAnsi="Times New Roman" w:cs="Times New Roman"/>
-              </w:rPr>
-              <w:t>2019</w:t>
-            </w:r>
-            <w:r>
-              <w:rPr>
-                <w:rFonts w:ascii="Times New Roman" w:hAnsi="Times New Roman" w:cs="Times New Roman"/>
-              </w:rPr>
-              <w:t xml:space="preserve">). Referee: reference </w:t>
-            </w:r>
-            <w:r>
-              <w:rPr>
-                <w:rFonts w:ascii="Times New Roman" w:hAnsi="Times New Roman" w:cs="Times New Roman"/>
-              </w:rPr>
-              <w:t>assembly</w:t>
-            </w:r>
-            <w:r>
-              <w:rPr>
-                <w:rFonts w:ascii="Times New Roman" w:hAnsi="Times New Roman" w:cs="Times New Roman"/>
-              </w:rPr>
-              <w:t xml:space="preserve"> quality scores. </w:t>
-            </w:r>
-            <w:r>
-              <w:rPr>
-                <w:rFonts w:ascii="Times New Roman" w:hAnsi="Times New Roman" w:cs="Times New Roman"/>
+                <w:bCs/>
+              </w:rPr>
+              <w:t xml:space="preserve">, </w:t>
+            </w:r>
+            <w:proofErr w:type="spellStart"/>
+            <w:r>
+              <w:rPr>
+                <w:rFonts w:ascii="Times New Roman" w:hAnsi="Times New Roman" w:cs="Times New Roman"/>
+                <w:bCs/>
+              </w:rPr>
+              <w:t>Rusch</w:t>
+            </w:r>
+            <w:proofErr w:type="spellEnd"/>
+            <w:r>
+              <w:rPr>
+                <w:rFonts w:ascii="Times New Roman" w:hAnsi="Times New Roman" w:cs="Times New Roman"/>
+                <w:bCs/>
+              </w:rPr>
+              <w:t xml:space="preserve"> DB, </w:t>
+            </w:r>
+            <w:proofErr w:type="spellStart"/>
+            <w:r>
+              <w:rPr>
+                <w:rFonts w:ascii="Times New Roman" w:hAnsi="Times New Roman" w:cs="Times New Roman"/>
+                <w:bCs/>
+              </w:rPr>
+              <w:t>Rosvall</w:t>
+            </w:r>
+            <w:proofErr w:type="spellEnd"/>
+            <w:r>
+              <w:rPr>
+                <w:rFonts w:ascii="Times New Roman" w:hAnsi="Times New Roman" w:cs="Times New Roman"/>
+                <w:bCs/>
+              </w:rPr>
+              <w:t xml:space="preserve"> KA. (2019). Tissue-specific expression profiles and positive selection analysis in the tree swallow (</w:t>
+            </w:r>
+            <w:proofErr w:type="spellStart"/>
+            <w:r>
+              <w:rPr>
+                <w:rFonts w:ascii="Times New Roman" w:hAnsi="Times New Roman" w:cs="Times New Roman"/>
+                <w:bCs/>
                 <w:i/>
-              </w:rPr>
-              <w:t>Genome Biology and Evolution</w:t>
-            </w:r>
-            <w:r>
-              <w:rPr>
-                <w:rFonts w:ascii="Times New Roman" w:hAnsi="Times New Roman" w:cs="Times New Roman"/>
-              </w:rPr>
-              <w:t>.</w:t>
-            </w:r>
-            <w:r>
-              <w:rPr>
-                <w:rFonts w:ascii="Times New Roman" w:hAnsi="Times New Roman" w:cs="Times New Roman"/>
-              </w:rPr>
-              <w:t xml:space="preserve"> 11(5):1483-1486.</w:t>
-            </w:r>
+                <w:iCs/>
+              </w:rPr>
+              <w:t>Tachycineta</w:t>
+            </w:r>
+            <w:proofErr w:type="spellEnd"/>
+            <w:r>
+              <w:rPr>
+                <w:rFonts w:ascii="Times New Roman" w:hAnsi="Times New Roman" w:cs="Times New Roman"/>
+                <w:bCs/>
+                <w:i/>
+                <w:iCs/>
+              </w:rPr>
+              <w:t xml:space="preserve"> bicolor</w:t>
+            </w:r>
+            <w:r>
+              <w:rPr>
+                <w:rFonts w:ascii="Times New Roman" w:hAnsi="Times New Roman" w:cs="Times New Roman"/>
+                <w:bCs/>
+              </w:rPr>
+              <w:t xml:space="preserve">) using a </w:t>
+            </w:r>
+            <w:r>
+              <w:rPr>
+                <w:rFonts w:ascii="Times New Roman" w:hAnsi="Times New Roman" w:cs="Times New Roman"/>
+                <w:bCs/>
+                <w:i/>
+                <w:iCs/>
+              </w:rPr>
+              <w:t>de novo</w:t>
+            </w:r>
+            <w:r>
+              <w:rPr>
+                <w:rFonts w:ascii="Times New Roman" w:hAnsi="Times New Roman" w:cs="Times New Roman"/>
+                <w:bCs/>
+              </w:rPr>
+              <w:t xml:space="preserve"> transcriptome assembly. </w:t>
+            </w:r>
+            <w:r>
+              <w:rPr>
+                <w:rFonts w:ascii="Times New Roman" w:hAnsi="Times New Roman" w:cs="Times New Roman"/>
+                <w:bCs/>
+                <w:i/>
+                <w:iCs/>
+              </w:rPr>
+              <w:t>Scientific Reports</w:t>
+            </w:r>
+            <w:r>
+              <w:rPr>
+                <w:rFonts w:ascii="Times New Roman" w:hAnsi="Times New Roman" w:cs="Times New Roman"/>
+                <w:bCs/>
+              </w:rPr>
+              <w:t>. 9:15849.</w:t>
+            </w:r>
+            <w:bookmarkStart w:id="0" w:name="_GoBack"/>
+            <w:bookmarkEnd w:id="0"/>
           </w:p>
         </w:tc>
       </w:tr>
@@ -616,12 +675,6 @@
             <w:r>
               <w:rPr>
                 <w:rFonts w:ascii="Times New Roman" w:hAnsi="Times New Roman" w:cs="Times New Roman"/>
-              </w:rPr>
-              <w:t xml:space="preserve">Rogers J, …, </w:t>
-            </w:r>
-            <w:r>
-              <w:rPr>
-                <w:rFonts w:ascii="Times New Roman" w:hAnsi="Times New Roman" w:cs="Times New Roman"/>
                 <w:b/>
               </w:rPr>
               <w:t>Thomas GWC</w:t>
@@ -630,33 +683,50 @@
               <w:rPr>
                 <w:rFonts w:ascii="Times New Roman" w:hAnsi="Times New Roman" w:cs="Times New Roman"/>
               </w:rPr>
-              <w:t xml:space="preserve">, …, Jolly CJ, Gibbs RA, Worley KC. 2019. The comparative genomics and complex population history of </w:t>
+              <w:t xml:space="preserve"> and Hahn MW. (</w:t>
+            </w:r>
+            <w:r>
+              <w:rPr>
+                <w:rFonts w:ascii="Times New Roman" w:hAnsi="Times New Roman" w:cs="Times New Roman"/>
+              </w:rPr>
+              <w:t>2019</w:t>
+            </w:r>
+            <w:r>
+              <w:rPr>
+                <w:rFonts w:ascii="Times New Roman" w:hAnsi="Times New Roman" w:cs="Times New Roman"/>
+              </w:rPr>
+              <w:t xml:space="preserve">). Referee: reference </w:t>
+            </w:r>
+            <w:r>
+              <w:rPr>
+                <w:rFonts w:ascii="Times New Roman" w:hAnsi="Times New Roman" w:cs="Times New Roman"/>
+              </w:rPr>
+              <w:t>assembly</w:t>
+            </w:r>
+            <w:r>
+              <w:rPr>
+                <w:rFonts w:ascii="Times New Roman" w:hAnsi="Times New Roman" w:cs="Times New Roman"/>
+              </w:rPr>
+              <w:t xml:space="preserve"> quality scores. </w:t>
             </w:r>
             <w:r>
               <w:rPr>
                 <w:rFonts w:ascii="Times New Roman" w:hAnsi="Times New Roman" w:cs="Times New Roman"/>
                 <w:i/>
               </w:rPr>
-              <w:t>Papio</w:t>
-            </w:r>
-            <w:r>
-              <w:rPr>
-                <w:rFonts w:ascii="Times New Roman" w:hAnsi="Times New Roman" w:cs="Times New Roman"/>
-              </w:rPr>
-              <w:t xml:space="preserve"> baboons. </w:t>
-            </w:r>
-            <w:r>
-              <w:rPr>
-                <w:rFonts w:ascii="Times New Roman" w:hAnsi="Times New Roman" w:cs="Times New Roman"/>
-                <w:i/>
-              </w:rPr>
-              <w:t>Science Advances</w:t>
-            </w:r>
-            <w:r>
-              <w:rPr>
-                <w:rFonts w:ascii="Times New Roman" w:hAnsi="Times New Roman" w:cs="Times New Roman"/>
-              </w:rPr>
-              <w:t>. 5(1).</w:t>
+              <w:t>Genome Biology and Evolution</w:t>
+            </w:r>
+            <w:r>
+              <w:rPr>
+                <w:rFonts w:ascii="Times New Roman" w:hAnsi="Times New Roman" w:cs="Times New Roman"/>
+              </w:rPr>
+              <w:t>.</w:t>
+            </w:r>
+            <w:r>
+              <w:rPr>
+                <w:rFonts w:ascii="Times New Roman" w:hAnsi="Times New Roman" w:cs="Times New Roman"/>
+              </w:rPr>
+              <w:t xml:space="preserve"> 11(5):1483-1486.</w:t>
             </w:r>
           </w:p>
         </w:tc>
@@ -698,7 +768,7 @@
               <w:rPr>
                 <w:rFonts w:ascii="Times New Roman" w:hAnsi="Times New Roman" w:cs="Times New Roman"/>
               </w:rPr>
-              <w:t xml:space="preserve">Da Lage J-L, </w:t>
+              <w:t xml:space="preserve">Rogers J, …, </w:t>
             </w:r>
             <w:r>
               <w:rPr>
@@ -711,32 +781,35 @@
               <w:rPr>
                 <w:rFonts w:ascii="Times New Roman" w:hAnsi="Times New Roman" w:cs="Times New Roman"/>
               </w:rPr>
-              <w:t xml:space="preserve">, Bonneau M, Courtier-Orgogozo V. 2019. Evolution of salivary glue genes in Drosophila species. </w:t>
-            </w:r>
+              <w:t xml:space="preserve">, …, Jolly CJ, Gibbs RA, Worley KC. 2019. The comparative genomics and complex population history of </w:t>
+            </w:r>
+            <w:proofErr w:type="spellStart"/>
             <w:r>
               <w:rPr>
                 <w:rFonts w:ascii="Times New Roman" w:hAnsi="Times New Roman" w:cs="Times New Roman"/>
                 <w:i/>
               </w:rPr>
-              <w:t>BMC Evolutionary Biology</w:t>
-            </w:r>
-            <w:r>
-              <w:rPr>
-                <w:rFonts w:ascii="Times New Roman" w:hAnsi="Times New Roman" w:cs="Times New Roman"/>
-              </w:rPr>
-              <w:t>. 19</w:t>
-            </w:r>
-            <w:r>
-              <w:rPr>
-                <w:rFonts w:ascii="Times New Roman" w:hAnsi="Times New Roman" w:cs="Times New Roman"/>
-              </w:rPr>
-              <w:t>(36)</w:t>
-            </w:r>
-            <w:r>
-              <w:rPr>
-                <w:rFonts w:ascii="Times New Roman" w:hAnsi="Times New Roman" w:cs="Times New Roman"/>
-              </w:rPr>
-              <w:t>.</w:t>
+              <w:t>Papio</w:t>
+            </w:r>
+            <w:proofErr w:type="spellEnd"/>
+            <w:r>
+              <w:rPr>
+                <w:rFonts w:ascii="Times New Roman" w:hAnsi="Times New Roman" w:cs="Times New Roman"/>
+              </w:rPr>
+              <w:t xml:space="preserve"> baboons. </w:t>
+            </w:r>
+            <w:r>
+              <w:rPr>
+                <w:rFonts w:ascii="Times New Roman" w:hAnsi="Times New Roman" w:cs="Times New Roman"/>
+                <w:i/>
+              </w:rPr>
+              <w:t>Science Advances</w:t>
+            </w:r>
+            <w:r>
+              <w:rPr>
+                <w:rFonts w:ascii="Times New Roman" w:hAnsi="Times New Roman" w:cs="Times New Roman"/>
+              </w:rPr>
+              <w:t>. 5(1).</w:t>
             </w:r>
           </w:p>
         </w:tc>
@@ -768,16 +841,17 @@
           <w:p>
             <w:pPr>
               <w:spacing w:line="276" w:lineRule="auto"/>
-              <w:jc w:val="both"/>
-              <w:rPr>
-                <w:rFonts w:ascii="Times New Roman" w:hAnsi="Times New Roman" w:cs="Times New Roman"/>
-              </w:rPr>
-            </w:pPr>
-            <w:r>
-              <w:rPr>
-                <w:rFonts w:ascii="Times New Roman" w:hAnsi="Times New Roman" w:cs="Times New Roman"/>
-              </w:rPr>
-              <w:t xml:space="preserve">Prost S, Armstrong EE, Nylander J, </w:t>
+              <w:ind w:left="359" w:hanging="359"/>
+              <w:jc w:val="both"/>
+              <w:rPr>
+                <w:rFonts w:ascii="Times New Roman" w:hAnsi="Times New Roman" w:cs="Times New Roman"/>
+              </w:rPr>
+            </w:pPr>
+            <w:r>
+              <w:rPr>
+                <w:rFonts w:ascii="Times New Roman" w:hAnsi="Times New Roman" w:cs="Times New Roman"/>
+              </w:rPr>
+              <w:t xml:space="preserve">Da Lage J-L, </w:t>
             </w:r>
             <w:r>
               <w:rPr>
@@ -790,42 +864,46 @@
               <w:rPr>
                 <w:rFonts w:ascii="Times New Roman" w:hAnsi="Times New Roman" w:cs="Times New Roman"/>
               </w:rPr>
-              <w:t xml:space="preserve">, Suh A, Petersen B, Dalen L, Benz </w:t>
-            </w:r>
-          </w:p>
-          <w:p>
-            <w:pPr>
-              <w:spacing w:line="276" w:lineRule="auto"/>
-              <w:ind w:left="359"/>
-              <w:jc w:val="both"/>
-              <w:rPr>
-                <w:rFonts w:ascii="Times New Roman" w:hAnsi="Times New Roman" w:cs="Times New Roman"/>
-              </w:rPr>
-            </w:pPr>
-            <w:r>
-              <w:rPr>
-                <w:rFonts w:ascii="Times New Roman" w:hAnsi="Times New Roman" w:cs="Times New Roman"/>
-              </w:rPr>
-              <w:t xml:space="preserve">BW, Blom MPK, Palkopoulou E, Ericson PGP, Irestedt M. 2019. Comparative analyses identify genomic features potentially involved in the evolution of birds-of-paradise. </w:t>
+              <w:t>, Bonneau M, Courtier-</w:t>
+            </w:r>
+            <w:proofErr w:type="spellStart"/>
+            <w:r>
+              <w:rPr>
+                <w:rFonts w:ascii="Times New Roman" w:hAnsi="Times New Roman" w:cs="Times New Roman"/>
+              </w:rPr>
+              <w:t>Orgogozo</w:t>
+            </w:r>
+            <w:proofErr w:type="spellEnd"/>
+            <w:r>
+              <w:rPr>
+                <w:rFonts w:ascii="Times New Roman" w:hAnsi="Times New Roman" w:cs="Times New Roman"/>
+              </w:rPr>
+              <w:t xml:space="preserve"> V. 2019. Evolution of salivary glue genes in Drosophila species. </w:t>
             </w:r>
             <w:r>
               <w:rPr>
                 <w:rFonts w:ascii="Times New Roman" w:hAnsi="Times New Roman" w:cs="Times New Roman"/>
                 <w:i/>
               </w:rPr>
-              <w:t>GigaScience</w:t>
-            </w:r>
-            <w:r>
-              <w:rPr>
-                <w:rFonts w:ascii="Times New Roman" w:hAnsi="Times New Roman" w:cs="Times New Roman"/>
-              </w:rPr>
-              <w:t xml:space="preserve">. </w:t>
-            </w:r>
-            <w:r>
-              <w:rPr>
-                <w:rFonts w:ascii="Times New Roman" w:hAnsi="Times New Roman" w:cs="Times New Roman"/>
-              </w:rPr>
-              <w:t>8(5).</w:t>
+              <w:t>BMC Evolutionary Biology</w:t>
+            </w:r>
+            <w:r>
+              <w:rPr>
+                <w:rFonts w:ascii="Times New Roman" w:hAnsi="Times New Roman" w:cs="Times New Roman"/>
+              </w:rPr>
+              <w:t>. 19</w:t>
+            </w:r>
+            <w:r>
+              <w:rPr>
+                <w:rFonts w:ascii="Times New Roman" w:hAnsi="Times New Roman" w:cs="Times New Roman"/>
+              </w:rPr>
+              <w:t>(36)</w:t>
+            </w:r>
+            <w:r>
+              <w:rPr>
+                <w:rFonts w:ascii="Times New Roman" w:hAnsi="Times New Roman" w:cs="Times New Roman"/>
+              </w:rPr>
+              <w:t>.</w:t>
             </w:r>
           </w:p>
         </w:tc>
@@ -865,6 +943,12 @@
             <w:r>
               <w:rPr>
                 <w:rFonts w:ascii="Times New Roman" w:hAnsi="Times New Roman" w:cs="Times New Roman"/>
+              </w:rPr>
+              <w:t xml:space="preserve">Prost S, Armstrong EE, Nylander J, </w:t>
+            </w:r>
+            <w:r>
+              <w:rPr>
+                <w:rFonts w:ascii="Times New Roman" w:hAnsi="Times New Roman" w:cs="Times New Roman"/>
                 <w:b/>
               </w:rPr>
               <w:t>Thomas GWC</w:t>
@@ -873,7 +957,7 @@
               <w:rPr>
                 <w:rFonts w:ascii="Times New Roman" w:hAnsi="Times New Roman" w:cs="Times New Roman"/>
               </w:rPr>
-              <w:t xml:space="preserve">, Wang RJ, Puri A, Harris RA, Raveendran, Hughes DST, Murali SC, </w:t>
+              <w:t xml:space="preserve">, Suh A, Petersen B, Dalen L, Benz </w:t>
             </w:r>
           </w:p>
           <w:p>
@@ -889,32 +973,70 @@
               <w:rPr>
                 <w:rFonts w:ascii="Times New Roman" w:hAnsi="Times New Roman" w:cs="Times New Roman"/>
               </w:rPr>
-              <w:t>Williams LE, Doddapaneni, Muzny DM, Gibbs RA, Abee CR, Galinski MR,</w:t>
-            </w:r>
-            <w:r>
-              <w:rPr>
-                <w:rFonts w:ascii="Times New Roman" w:hAnsi="Times New Roman" w:cs="Times New Roman"/>
-              </w:rPr>
-              <w:t xml:space="preserve"> </w:t>
-            </w:r>
-            <w:r>
-              <w:rPr>
-                <w:rFonts w:ascii="Times New Roman" w:hAnsi="Times New Roman" w:cs="Times New Roman"/>
-              </w:rPr>
-              <w:t xml:space="preserve">Worley KC, Rogers J, Radivojac P, Hahn MW. 2018. Reproductive longevity predicts mutation rates in primates. </w:t>
-            </w:r>
+              <w:t xml:space="preserve">BW, </w:t>
+            </w:r>
+            <w:proofErr w:type="spellStart"/>
+            <w:r>
+              <w:rPr>
+                <w:rFonts w:ascii="Times New Roman" w:hAnsi="Times New Roman" w:cs="Times New Roman"/>
+              </w:rPr>
+              <w:t>Blom</w:t>
+            </w:r>
+            <w:proofErr w:type="spellEnd"/>
+            <w:r>
+              <w:rPr>
+                <w:rFonts w:ascii="Times New Roman" w:hAnsi="Times New Roman" w:cs="Times New Roman"/>
+              </w:rPr>
+              <w:t xml:space="preserve"> MPK, </w:t>
+            </w:r>
+            <w:proofErr w:type="spellStart"/>
+            <w:r>
+              <w:rPr>
+                <w:rFonts w:ascii="Times New Roman" w:hAnsi="Times New Roman" w:cs="Times New Roman"/>
+              </w:rPr>
+              <w:t>Palkopoulou</w:t>
+            </w:r>
+            <w:proofErr w:type="spellEnd"/>
+            <w:r>
+              <w:rPr>
+                <w:rFonts w:ascii="Times New Roman" w:hAnsi="Times New Roman" w:cs="Times New Roman"/>
+              </w:rPr>
+              <w:t xml:space="preserve"> E, Ericson PGP, </w:t>
+            </w:r>
+            <w:proofErr w:type="spellStart"/>
+            <w:r>
+              <w:rPr>
+                <w:rFonts w:ascii="Times New Roman" w:hAnsi="Times New Roman" w:cs="Times New Roman"/>
+              </w:rPr>
+              <w:t>Irestedt</w:t>
+            </w:r>
+            <w:proofErr w:type="spellEnd"/>
+            <w:r>
+              <w:rPr>
+                <w:rFonts w:ascii="Times New Roman" w:hAnsi="Times New Roman" w:cs="Times New Roman"/>
+              </w:rPr>
+              <w:t xml:space="preserve"> M. 2019. Comparative analyses identify genomic features potentially involved in the evolution of birds-of-paradise. </w:t>
+            </w:r>
+            <w:proofErr w:type="spellStart"/>
             <w:r>
               <w:rPr>
                 <w:rFonts w:ascii="Times New Roman" w:hAnsi="Times New Roman" w:cs="Times New Roman"/>
                 <w:i/>
               </w:rPr>
-              <w:t>Current Biology</w:t>
-            </w:r>
-            <w:r>
-              <w:rPr>
-                <w:rFonts w:ascii="Times New Roman" w:hAnsi="Times New Roman" w:cs="Times New Roman"/>
-              </w:rPr>
-              <w:t>. 28(19):3193-3197.</w:t>
+              <w:t>GigaScience</w:t>
+            </w:r>
+            <w:proofErr w:type="spellEnd"/>
+            <w:r>
+              <w:rPr>
+                <w:rFonts w:ascii="Times New Roman" w:hAnsi="Times New Roman" w:cs="Times New Roman"/>
+              </w:rPr>
+              <w:t xml:space="preserve">. </w:t>
+            </w:r>
+            <w:r>
+              <w:rPr>
+                <w:rFonts w:ascii="Times New Roman" w:hAnsi="Times New Roman" w:cs="Times New Roman"/>
+              </w:rPr>
+              <w:t>8(5).</w:t>
             </w:r>
           </w:p>
         </w:tc>
@@ -962,7 +1084,21 @@
               <w:rPr>
                 <w:rFonts w:ascii="Times New Roman" w:hAnsi="Times New Roman" w:cs="Times New Roman"/>
               </w:rPr>
-              <w:t xml:space="preserve">, Dohmen E, Hughes ST, Murali SC, Poelechau M, Glastad K, …, </w:t>
+              <w:t xml:space="preserve">, Wang RJ, </w:t>
+            </w:r>
+            <w:proofErr w:type="spellStart"/>
+            <w:r>
+              <w:rPr>
+                <w:rFonts w:ascii="Times New Roman" w:hAnsi="Times New Roman" w:cs="Times New Roman"/>
+              </w:rPr>
+              <w:t>Puri</w:t>
+            </w:r>
+            <w:proofErr w:type="spellEnd"/>
+            <w:r>
+              <w:rPr>
+                <w:rFonts w:ascii="Times New Roman" w:hAnsi="Times New Roman" w:cs="Times New Roman"/>
+              </w:rPr>
+              <w:t xml:space="preserve"> A, Harris RA, Raveendran, Hughes DST, Murali SC, </w:t>
             </w:r>
           </w:p>
           <w:p>
@@ -972,119 +1108,108 @@
               <w:jc w:val="both"/>
               <w:rPr>
                 <w:rFonts w:ascii="Times New Roman" w:hAnsi="Times New Roman" w:cs="Times New Roman"/>
-                <w:b/>
-              </w:rPr>
-            </w:pPr>
-            <w:r>
-              <w:rPr>
-                <w:rFonts w:ascii="Times New Roman" w:hAnsi="Times New Roman" w:cs="Times New Roman"/>
-              </w:rPr>
-              <w:t xml:space="preserve">Chipman AD, Waterhouse RM, Bornberg-Bauer E, Hahn MW, Richards S. (2018). The genomic basis of Arthropod diversity. </w:t>
+              </w:rPr>
+            </w:pPr>
+            <w:r>
+              <w:rPr>
+                <w:rFonts w:ascii="Times New Roman" w:hAnsi="Times New Roman" w:cs="Times New Roman"/>
+              </w:rPr>
+              <w:t xml:space="preserve">Williams LE, </w:t>
+            </w:r>
+            <w:proofErr w:type="spellStart"/>
+            <w:r>
+              <w:rPr>
+                <w:rFonts w:ascii="Times New Roman" w:hAnsi="Times New Roman" w:cs="Times New Roman"/>
+              </w:rPr>
+              <w:t>Doddapaneni</w:t>
+            </w:r>
+            <w:proofErr w:type="spellEnd"/>
+            <w:r>
+              <w:rPr>
+                <w:rFonts w:ascii="Times New Roman" w:hAnsi="Times New Roman" w:cs="Times New Roman"/>
+              </w:rPr>
+              <w:t xml:space="preserve">, </w:t>
+            </w:r>
+            <w:proofErr w:type="spellStart"/>
+            <w:r>
+              <w:rPr>
+                <w:rFonts w:ascii="Times New Roman" w:hAnsi="Times New Roman" w:cs="Times New Roman"/>
+              </w:rPr>
+              <w:t>Muzny</w:t>
+            </w:r>
+            <w:proofErr w:type="spellEnd"/>
+            <w:r>
+              <w:rPr>
+                <w:rFonts w:ascii="Times New Roman" w:hAnsi="Times New Roman" w:cs="Times New Roman"/>
+              </w:rPr>
+              <w:t xml:space="preserve"> DM, Gibbs RA, </w:t>
+            </w:r>
+            <w:proofErr w:type="spellStart"/>
+            <w:r>
+              <w:rPr>
+                <w:rFonts w:ascii="Times New Roman" w:hAnsi="Times New Roman" w:cs="Times New Roman"/>
+              </w:rPr>
+              <w:t>Abee</w:t>
+            </w:r>
+            <w:proofErr w:type="spellEnd"/>
+            <w:r>
+              <w:rPr>
+                <w:rFonts w:ascii="Times New Roman" w:hAnsi="Times New Roman" w:cs="Times New Roman"/>
+              </w:rPr>
+              <w:t xml:space="preserve"> CR, </w:t>
+            </w:r>
+            <w:proofErr w:type="spellStart"/>
+            <w:r>
+              <w:rPr>
+                <w:rFonts w:ascii="Times New Roman" w:hAnsi="Times New Roman" w:cs="Times New Roman"/>
+              </w:rPr>
+              <w:t>Galinski</w:t>
+            </w:r>
+            <w:proofErr w:type="spellEnd"/>
+            <w:r>
+              <w:rPr>
+                <w:rFonts w:ascii="Times New Roman" w:hAnsi="Times New Roman" w:cs="Times New Roman"/>
+              </w:rPr>
+              <w:t xml:space="preserve"> MR,</w:t>
+            </w:r>
+            <w:r>
+              <w:rPr>
+                <w:rFonts w:ascii="Times New Roman" w:hAnsi="Times New Roman" w:cs="Times New Roman"/>
+              </w:rPr>
+              <w:t xml:space="preserve"> </w:t>
+            </w:r>
+            <w:r>
+              <w:rPr>
+                <w:rFonts w:ascii="Times New Roman" w:hAnsi="Times New Roman" w:cs="Times New Roman"/>
+              </w:rPr>
+              <w:t xml:space="preserve">Worley KC, Rogers J, </w:t>
+            </w:r>
+            <w:proofErr w:type="spellStart"/>
+            <w:r>
+              <w:rPr>
+                <w:rFonts w:ascii="Times New Roman" w:hAnsi="Times New Roman" w:cs="Times New Roman"/>
+              </w:rPr>
+              <w:t>Radivojac</w:t>
+            </w:r>
+            <w:proofErr w:type="spellEnd"/>
+            <w:r>
+              <w:rPr>
+                <w:rFonts w:ascii="Times New Roman" w:hAnsi="Times New Roman" w:cs="Times New Roman"/>
+              </w:rPr>
+              <w:t xml:space="preserve"> P, Hahn MW. 2018. Reproductive longevity predicts mutation rates in primates. </w:t>
             </w:r>
             <w:r>
               <w:rPr>
                 <w:rFonts w:ascii="Times New Roman" w:hAnsi="Times New Roman" w:cs="Times New Roman"/>
                 <w:i/>
-                <w:iCs/>
-              </w:rPr>
-              <w:t>bioRxiv</w:t>
-            </w:r>
-            <w:r>
-              <w:rPr>
-                <w:rFonts w:ascii="Times New Roman" w:hAnsi="Times New Roman" w:cs="Times New Roman"/>
-              </w:rPr>
-              <w:t>.</w:t>
-            </w:r>
-          </w:p>
-        </w:tc>
-      </w:tr>
-      <w:tr>
-        <w:tc>
-          <w:tcPr>
-            <w:tcW w:w="661" w:type="dxa"/>
-          </w:tcPr>
-          <w:p>
-            <w:pPr>
-              <w:pStyle w:val="ListParagraph"/>
-              <w:numPr>
-                <w:ilvl w:val="0"/>
-                <w:numId w:val="1"/>
-              </w:numPr>
-              <w:rPr>
-                <w:rFonts w:ascii="Times New Roman" w:hAnsi="Times New Roman" w:cs="Times New Roman"/>
-              </w:rPr>
-            </w:pPr>
-          </w:p>
-        </w:tc>
-        <w:tc>
-          <w:tcPr>
-            <w:tcW w:w="8699" w:type="dxa"/>
-            <w:gridSpan w:val="2"/>
-          </w:tcPr>
-          <w:p>
-            <w:pPr>
-              <w:spacing w:line="276" w:lineRule="auto"/>
-              <w:ind w:left="320" w:hanging="283"/>
-              <w:jc w:val="both"/>
-              <w:rPr>
-                <w:rFonts w:ascii="Times New Roman" w:hAnsi="Times New Roman" w:cs="Times New Roman"/>
-              </w:rPr>
-            </w:pPr>
-            <w:r>
-              <w:rPr>
-                <w:rFonts w:ascii="Times New Roman" w:hAnsi="Times New Roman" w:cs="Times New Roman"/>
-              </w:rPr>
-              <w:t>Warren WC</w:t>
-            </w:r>
-            <w:r>
-              <w:rPr>
-                <w:rFonts w:ascii="Times New Roman" w:hAnsi="Times New Roman" w:cs="Times New Roman"/>
-              </w:rPr>
-              <w:t xml:space="preserve">, </w:t>
-            </w:r>
-            <w:r>
-              <w:rPr>
-                <w:rFonts w:ascii="Times New Roman" w:hAnsi="Times New Roman" w:cs="Times New Roman"/>
-              </w:rPr>
-              <w:t>García-Pérez R</w:t>
-            </w:r>
-            <w:r>
-              <w:rPr>
-                <w:rFonts w:ascii="Times New Roman" w:hAnsi="Times New Roman" w:cs="Times New Roman"/>
-              </w:rPr>
-              <w:t xml:space="preserve">, …, </w:t>
-            </w:r>
-            <w:r>
-              <w:rPr>
-                <w:rFonts w:ascii="Times New Roman" w:hAnsi="Times New Roman" w:cs="Times New Roman"/>
-                <w:b/>
-              </w:rPr>
-              <w:t>Thomas GWC</w:t>
-            </w:r>
-            <w:r>
-              <w:rPr>
-                <w:rFonts w:ascii="Times New Roman" w:hAnsi="Times New Roman" w:cs="Times New Roman"/>
-              </w:rPr>
-              <w:t>, …, Schartl M</w:t>
-            </w:r>
-            <w:r>
-              <w:rPr>
-                <w:rFonts w:ascii="Times New Roman" w:hAnsi="Times New Roman" w:cs="Times New Roman"/>
-              </w:rPr>
-              <w:t xml:space="preserve">. 2018. Clonal polymorphism and high heterozygosity in the celibate genome of the Amazon molly. </w:t>
-            </w:r>
-            <w:r>
-              <w:rPr>
-                <w:rFonts w:ascii="Times New Roman" w:hAnsi="Times New Roman" w:cs="Times New Roman"/>
-                <w:i/>
-              </w:rPr>
-              <w:t>Nature Ecology and Evolution</w:t>
-            </w:r>
-            <w:r>
-              <w:rPr>
-                <w:rFonts w:ascii="Times New Roman" w:hAnsi="Times New Roman" w:cs="Times New Roman"/>
-              </w:rPr>
-              <w:t>. 2:669-679.</w:t>
+              </w:rPr>
+              <w:t>Current Biology</w:t>
+            </w:r>
+            <w:r>
+              <w:rPr>
+                <w:rFonts w:ascii="Times New Roman" w:hAnsi="Times New Roman" w:cs="Times New Roman"/>
+              </w:rPr>
+              <w:t>. 28(19):3193-3197.</w:t>
             </w:r>
           </w:p>
         </w:tc>
@@ -1124,18 +1249,6 @@
             <w:r>
               <w:rPr>
                 <w:rFonts w:ascii="Times New Roman" w:hAnsi="Times New Roman" w:cs="Times New Roman"/>
-              </w:rPr>
-              <w:t>Schoville S</w:t>
-            </w:r>
-            <w:r>
-              <w:rPr>
-                <w:rFonts w:ascii="Times New Roman" w:hAnsi="Times New Roman" w:cs="Times New Roman"/>
-              </w:rPr>
-              <w:t xml:space="preserve">D, Chen YH, …, </w:t>
-            </w:r>
-            <w:r>
-              <w:rPr>
-                <w:rFonts w:ascii="Times New Roman" w:hAnsi="Times New Roman" w:cs="Times New Roman"/>
                 <w:b/>
               </w:rPr>
               <w:t>Thomas GWC</w:t>
@@ -1144,67 +1257,201 @@
               <w:rPr>
                 <w:rFonts w:ascii="Times New Roman" w:hAnsi="Times New Roman" w:cs="Times New Roman"/>
               </w:rPr>
-              <w:t>, …, Richards S</w:t>
-            </w:r>
-            <w:r>
-              <w:rPr>
-                <w:rFonts w:ascii="Times New Roman" w:hAnsi="Times New Roman" w:cs="Times New Roman"/>
-              </w:rPr>
-              <w:t xml:space="preserve">. 2018. A model species for </w:t>
+              <w:t xml:space="preserve">, </w:t>
+            </w:r>
+            <w:proofErr w:type="spellStart"/>
+            <w:r>
+              <w:rPr>
+                <w:rFonts w:ascii="Times New Roman" w:hAnsi="Times New Roman" w:cs="Times New Roman"/>
+              </w:rPr>
+              <w:t>Dohmen</w:t>
+            </w:r>
+            <w:proofErr w:type="spellEnd"/>
+            <w:r>
+              <w:rPr>
+                <w:rFonts w:ascii="Times New Roman" w:hAnsi="Times New Roman" w:cs="Times New Roman"/>
+              </w:rPr>
+              <w:t xml:space="preserve"> E, Hughes ST, Murali SC, </w:t>
+            </w:r>
+            <w:proofErr w:type="spellStart"/>
+            <w:r>
+              <w:rPr>
+                <w:rFonts w:ascii="Times New Roman" w:hAnsi="Times New Roman" w:cs="Times New Roman"/>
+              </w:rPr>
+              <w:t>Poelechau</w:t>
+            </w:r>
+            <w:proofErr w:type="spellEnd"/>
+            <w:r>
+              <w:rPr>
+                <w:rFonts w:ascii="Times New Roman" w:hAnsi="Times New Roman" w:cs="Times New Roman"/>
+              </w:rPr>
+              <w:t xml:space="preserve"> M, </w:t>
+            </w:r>
+            <w:proofErr w:type="spellStart"/>
+            <w:r>
+              <w:rPr>
+                <w:rFonts w:ascii="Times New Roman" w:hAnsi="Times New Roman" w:cs="Times New Roman"/>
+              </w:rPr>
+              <w:t>Glastad</w:t>
+            </w:r>
+            <w:proofErr w:type="spellEnd"/>
+            <w:r>
+              <w:rPr>
+                <w:rFonts w:ascii="Times New Roman" w:hAnsi="Times New Roman" w:cs="Times New Roman"/>
+              </w:rPr>
+              <w:t xml:space="preserve"> K, …, </w:t>
             </w:r>
           </w:p>
           <w:p>
             <w:pPr>
               <w:spacing w:line="276" w:lineRule="auto"/>
-              <w:ind w:left="284"/>
-              <w:jc w:val="both"/>
-              <w:rPr>
-                <w:rFonts w:ascii="Times New Roman" w:hAnsi="Times New Roman" w:cs="Times New Roman"/>
-              </w:rPr>
-            </w:pPr>
-            <w:r>
-              <w:rPr>
-                <w:rFonts w:ascii="Times New Roman" w:hAnsi="Times New Roman" w:cs="Times New Roman"/>
-              </w:rPr>
-              <w:t>agricultural pest genomics: the genome of</w:t>
-            </w:r>
-            <w:r>
-              <w:rPr>
-                <w:rFonts w:ascii="Times New Roman" w:hAnsi="Times New Roman" w:cs="Times New Roman"/>
-              </w:rPr>
-              <w:t xml:space="preserve"> </w:t>
-            </w:r>
-            <w:r>
-              <w:rPr>
-                <w:rFonts w:ascii="Times New Roman" w:hAnsi="Times New Roman" w:cs="Times New Roman"/>
-              </w:rPr>
-              <w:t xml:space="preserve">the Colorado potato beetle, </w:t>
-            </w:r>
+              <w:ind w:left="359"/>
+              <w:jc w:val="both"/>
+              <w:rPr>
+                <w:rFonts w:ascii="Times New Roman" w:hAnsi="Times New Roman" w:cs="Times New Roman"/>
+                <w:b/>
+              </w:rPr>
+            </w:pPr>
+            <w:r>
+              <w:rPr>
+                <w:rFonts w:ascii="Times New Roman" w:hAnsi="Times New Roman" w:cs="Times New Roman"/>
+              </w:rPr>
+              <w:t xml:space="preserve">Chipman AD, Waterhouse RM, </w:t>
+            </w:r>
+            <w:proofErr w:type="spellStart"/>
+            <w:r>
+              <w:rPr>
+                <w:rFonts w:ascii="Times New Roman" w:hAnsi="Times New Roman" w:cs="Times New Roman"/>
+              </w:rPr>
+              <w:t>Bornberg</w:t>
+            </w:r>
+            <w:proofErr w:type="spellEnd"/>
+            <w:r>
+              <w:rPr>
+                <w:rFonts w:ascii="Times New Roman" w:hAnsi="Times New Roman" w:cs="Times New Roman"/>
+              </w:rPr>
+              <w:t xml:space="preserve">-Bauer E, Hahn MW, Richards S. (2018). The genomic basis of Arthropod diversity. </w:t>
+            </w:r>
+            <w:proofErr w:type="spellStart"/>
             <w:r>
               <w:rPr>
                 <w:rFonts w:ascii="Times New Roman" w:hAnsi="Times New Roman" w:cs="Times New Roman"/>
                 <w:i/>
-              </w:rPr>
-              <w:t>Leptinotarsa decemlineata</w:t>
-            </w:r>
-            <w:r>
-              <w:rPr>
-                <w:rFonts w:ascii="Times New Roman" w:hAnsi="Times New Roman" w:cs="Times New Roman"/>
-              </w:rPr>
-              <w:t xml:space="preserve"> (Coleoptera: Chrysomelidae). </w:t>
+                <w:iCs/>
+              </w:rPr>
+              <w:t>bioRxiv</w:t>
+            </w:r>
+            <w:proofErr w:type="spellEnd"/>
+            <w:r>
+              <w:rPr>
+                <w:rFonts w:ascii="Times New Roman" w:hAnsi="Times New Roman" w:cs="Times New Roman"/>
+              </w:rPr>
+              <w:t>.</w:t>
+            </w:r>
+          </w:p>
+        </w:tc>
+      </w:tr>
+      <w:tr>
+        <w:tc>
+          <w:tcPr>
+            <w:tcW w:w="661" w:type="dxa"/>
+          </w:tcPr>
+          <w:p>
+            <w:pPr>
+              <w:pStyle w:val="ListParagraph"/>
+              <w:numPr>
+                <w:ilvl w:val="0"/>
+                <w:numId w:val="1"/>
+              </w:numPr>
+              <w:rPr>
+                <w:rFonts w:ascii="Times New Roman" w:hAnsi="Times New Roman" w:cs="Times New Roman"/>
+              </w:rPr>
+            </w:pPr>
+          </w:p>
+        </w:tc>
+        <w:tc>
+          <w:tcPr>
+            <w:tcW w:w="8699" w:type="dxa"/>
+            <w:gridSpan w:val="2"/>
+          </w:tcPr>
+          <w:p>
+            <w:pPr>
+              <w:spacing w:line="276" w:lineRule="auto"/>
+              <w:ind w:left="320" w:hanging="283"/>
+              <w:jc w:val="both"/>
+              <w:rPr>
+                <w:rFonts w:ascii="Times New Roman" w:hAnsi="Times New Roman" w:cs="Times New Roman"/>
+              </w:rPr>
+            </w:pPr>
+            <w:r>
+              <w:rPr>
+                <w:rFonts w:ascii="Times New Roman" w:hAnsi="Times New Roman" w:cs="Times New Roman"/>
+              </w:rPr>
+              <w:t>Warren WC</w:t>
+            </w:r>
+            <w:r>
+              <w:rPr>
+                <w:rFonts w:ascii="Times New Roman" w:hAnsi="Times New Roman" w:cs="Times New Roman"/>
+              </w:rPr>
+              <w:t xml:space="preserve">, </w:t>
+            </w:r>
+            <w:r>
+              <w:rPr>
+                <w:rFonts w:ascii="Times New Roman" w:hAnsi="Times New Roman" w:cs="Times New Roman"/>
+              </w:rPr>
+              <w:t>García-Pérez R</w:t>
+            </w:r>
+            <w:r>
+              <w:rPr>
+                <w:rFonts w:ascii="Times New Roman" w:hAnsi="Times New Roman" w:cs="Times New Roman"/>
+              </w:rPr>
+              <w:t xml:space="preserve">, …, </w:t>
+            </w:r>
+            <w:r>
+              <w:rPr>
+                <w:rFonts w:ascii="Times New Roman" w:hAnsi="Times New Roman" w:cs="Times New Roman"/>
+                <w:b/>
+              </w:rPr>
+              <w:t>Thomas GWC</w:t>
+            </w:r>
+            <w:r>
+              <w:rPr>
+                <w:rFonts w:ascii="Times New Roman" w:hAnsi="Times New Roman" w:cs="Times New Roman"/>
+              </w:rPr>
+              <w:t xml:space="preserve">, …, </w:t>
+            </w:r>
+            <w:proofErr w:type="spellStart"/>
+            <w:r>
+              <w:rPr>
+                <w:rFonts w:ascii="Times New Roman" w:hAnsi="Times New Roman" w:cs="Times New Roman"/>
+              </w:rPr>
+              <w:t>Schartl</w:t>
+            </w:r>
+            <w:proofErr w:type="spellEnd"/>
+            <w:r>
+              <w:rPr>
+                <w:rFonts w:ascii="Times New Roman" w:hAnsi="Times New Roman" w:cs="Times New Roman"/>
+              </w:rPr>
+              <w:t xml:space="preserve"> M</w:t>
+            </w:r>
+            <w:r>
+              <w:rPr>
+                <w:rFonts w:ascii="Times New Roman" w:hAnsi="Times New Roman" w:cs="Times New Roman"/>
+              </w:rPr>
+              <w:t xml:space="preserve">. 2018. Clonal polymorphism and high heterozygosity in the celibate genome of the Amazon molly. </w:t>
             </w:r>
             <w:r>
               <w:rPr>
                 <w:rFonts w:ascii="Times New Roman" w:hAnsi="Times New Roman" w:cs="Times New Roman"/>
                 <w:i/>
               </w:rPr>
-              <w:t>Scientific Reports</w:t>
-            </w:r>
-            <w:r>
-              <w:rPr>
-                <w:rFonts w:ascii="Times New Roman" w:hAnsi="Times New Roman" w:cs="Times New Roman"/>
-              </w:rPr>
-              <w:t>. 8(1931).</w:t>
+              <w:t>Nature Ecology and Evolution</w:t>
+            </w:r>
+            <w:r>
+              <w:rPr>
+                <w:rFonts w:ascii="Times New Roman" w:hAnsi="Times New Roman" w:cs="Times New Roman"/>
+              </w:rPr>
+              <w:t>. 2:669-679.</w:t>
             </w:r>
           </w:p>
         </w:tc>
@@ -1236,23 +1483,30 @@
           <w:p>
             <w:pPr>
               <w:spacing w:line="276" w:lineRule="auto"/>
-              <w:ind w:left="720" w:hanging="720"/>
-              <w:jc w:val="both"/>
-              <w:rPr>
-                <w:rFonts w:ascii="Times New Roman" w:hAnsi="Times New Roman" w:cs="Times New Roman"/>
-              </w:rPr>
-            </w:pPr>
-            <w:r>
-              <w:rPr>
-                <w:rFonts w:ascii="Times New Roman" w:hAnsi="Times New Roman" w:cs="Times New Roman"/>
-              </w:rPr>
-              <w:t>Palesch D</w:t>
-            </w:r>
-            <w:r>
-              <w:rPr>
-                <w:rFonts w:ascii="Times New Roman" w:hAnsi="Times New Roman" w:cs="Times New Roman"/>
-              </w:rPr>
-              <w:t xml:space="preserve">, Bosinger SE, …, </w:t>
+              <w:jc w:val="both"/>
+              <w:rPr>
+                <w:rFonts w:ascii="Times New Roman" w:hAnsi="Times New Roman" w:cs="Times New Roman"/>
+              </w:rPr>
+            </w:pPr>
+            <w:proofErr w:type="spellStart"/>
+            <w:r>
+              <w:rPr>
+                <w:rFonts w:ascii="Times New Roman" w:hAnsi="Times New Roman" w:cs="Times New Roman"/>
+              </w:rPr>
+              <w:t>Schoville</w:t>
+            </w:r>
+            <w:proofErr w:type="spellEnd"/>
+            <w:r>
+              <w:rPr>
+                <w:rFonts w:ascii="Times New Roman" w:hAnsi="Times New Roman" w:cs="Times New Roman"/>
+              </w:rPr>
+              <w:t xml:space="preserve"> S</w:t>
+            </w:r>
+            <w:r>
+              <w:rPr>
+                <w:rFonts w:ascii="Times New Roman" w:hAnsi="Times New Roman" w:cs="Times New Roman"/>
+              </w:rPr>
+              <w:t xml:space="preserve">D, Chen YH, …, </w:t>
             </w:r>
             <w:r>
               <w:rPr>
@@ -1265,13 +1519,13 @@
               <w:rPr>
                 <w:rFonts w:ascii="Times New Roman" w:hAnsi="Times New Roman" w:cs="Times New Roman"/>
               </w:rPr>
-              <w:t>, …, Silvestri G</w:t>
-            </w:r>
-            <w:r>
-              <w:rPr>
-                <w:rFonts w:ascii="Times New Roman" w:hAnsi="Times New Roman" w:cs="Times New Roman"/>
-              </w:rPr>
-              <w:t xml:space="preserve">. 2018. Sooty mangabey </w:t>
+              <w:t>, …, Richards S</w:t>
+            </w:r>
+            <w:r>
+              <w:rPr>
+                <w:rFonts w:ascii="Times New Roman" w:hAnsi="Times New Roman" w:cs="Times New Roman"/>
+              </w:rPr>
+              <w:t xml:space="preserve">. 2018. A model species for </w:t>
             </w:r>
           </w:p>
           <w:p>
@@ -1281,27 +1535,83 @@
               <w:jc w:val="both"/>
               <w:rPr>
                 <w:rFonts w:ascii="Times New Roman" w:hAnsi="Times New Roman" w:cs="Times New Roman"/>
-                <w:b/>
-              </w:rPr>
-            </w:pPr>
-            <w:r>
-              <w:rPr>
-                <w:rFonts w:ascii="Times New Roman" w:hAnsi="Times New Roman" w:cs="Times New Roman"/>
-              </w:rPr>
-              <w:t xml:space="preserve">genome sequence provides insight into AIDS resistance in a natural SIV host. </w:t>
-            </w:r>
+              </w:rPr>
+            </w:pPr>
+            <w:r>
+              <w:rPr>
+                <w:rFonts w:ascii="Times New Roman" w:hAnsi="Times New Roman" w:cs="Times New Roman"/>
+              </w:rPr>
+              <w:t>agricultural pest genomics: the genome of</w:t>
+            </w:r>
+            <w:r>
+              <w:rPr>
+                <w:rFonts w:ascii="Times New Roman" w:hAnsi="Times New Roman" w:cs="Times New Roman"/>
+              </w:rPr>
+              <w:t xml:space="preserve"> </w:t>
+            </w:r>
+            <w:r>
+              <w:rPr>
+                <w:rFonts w:ascii="Times New Roman" w:hAnsi="Times New Roman" w:cs="Times New Roman"/>
+              </w:rPr>
+              <w:t xml:space="preserve">the Colorado potato beetle, </w:t>
+            </w:r>
+            <w:proofErr w:type="spellStart"/>
             <w:r>
               <w:rPr>
                 <w:rFonts w:ascii="Times New Roman" w:hAnsi="Times New Roman" w:cs="Times New Roman"/>
                 <w:i/>
               </w:rPr>
-              <w:t>Nature</w:t>
-            </w:r>
-            <w:r>
-              <w:rPr>
-                <w:rFonts w:ascii="Times New Roman" w:hAnsi="Times New Roman" w:cs="Times New Roman"/>
-              </w:rPr>
-              <w:t>. 553:77-81.</w:t>
+              <w:t>Leptinotarsa</w:t>
+            </w:r>
+            <w:proofErr w:type="spellEnd"/>
+            <w:r>
+              <w:rPr>
+                <w:rFonts w:ascii="Times New Roman" w:hAnsi="Times New Roman" w:cs="Times New Roman"/>
+                <w:i/>
+              </w:rPr>
+              <w:t xml:space="preserve"> </w:t>
+            </w:r>
+            <w:proofErr w:type="spellStart"/>
+            <w:r>
+              <w:rPr>
+                <w:rFonts w:ascii="Times New Roman" w:hAnsi="Times New Roman" w:cs="Times New Roman"/>
+                <w:i/>
+              </w:rPr>
+              <w:t>decemlineata</w:t>
+            </w:r>
+            <w:proofErr w:type="spellEnd"/>
+            <w:r>
+              <w:rPr>
+                <w:rFonts w:ascii="Times New Roman" w:hAnsi="Times New Roman" w:cs="Times New Roman"/>
+              </w:rPr>
+              <w:t xml:space="preserve"> (Coleoptera: </w:t>
+            </w:r>
+            <w:proofErr w:type="spellStart"/>
+            <w:r>
+              <w:rPr>
+                <w:rFonts w:ascii="Times New Roman" w:hAnsi="Times New Roman" w:cs="Times New Roman"/>
+              </w:rPr>
+              <w:t>Chrysomelidae</w:t>
+            </w:r>
+            <w:proofErr w:type="spellEnd"/>
+            <w:r>
+              <w:rPr>
+                <w:rFonts w:ascii="Times New Roman" w:hAnsi="Times New Roman" w:cs="Times New Roman"/>
+              </w:rPr>
+              <w:t xml:space="preserve">). </w:t>
+            </w:r>
+            <w:r>
+              <w:rPr>
+                <w:rFonts w:ascii="Times New Roman" w:hAnsi="Times New Roman" w:cs="Times New Roman"/>
+                <w:i/>
+              </w:rPr>
+              <w:t>Scientific Reports</w:t>
+            </w:r>
+            <w:r>
+              <w:rPr>
+                <w:rFonts w:ascii="Times New Roman" w:hAnsi="Times New Roman" w:cs="Times New Roman"/>
+              </w:rPr>
+              <w:t>. 8(1931).</w:t>
             </w:r>
           </w:p>
         </w:tc>
@@ -1333,13 +1643,46 @@
           <w:p>
             <w:pPr>
               <w:spacing w:line="276" w:lineRule="auto"/>
-              <w:ind w:left="284" w:hanging="284"/>
-              <w:jc w:val="both"/>
-              <w:rPr>
-                <w:rFonts w:ascii="Times New Roman" w:hAnsi="Times New Roman" w:cs="Times New Roman"/>
-                <w:b/>
-              </w:rPr>
-            </w:pPr>
+              <w:ind w:left="720" w:hanging="720"/>
+              <w:jc w:val="both"/>
+              <w:rPr>
+                <w:rFonts w:ascii="Times New Roman" w:hAnsi="Times New Roman" w:cs="Times New Roman"/>
+              </w:rPr>
+            </w:pPr>
+            <w:proofErr w:type="spellStart"/>
+            <w:r>
+              <w:rPr>
+                <w:rFonts w:ascii="Times New Roman" w:hAnsi="Times New Roman" w:cs="Times New Roman"/>
+              </w:rPr>
+              <w:t>Palesch</w:t>
+            </w:r>
+            <w:proofErr w:type="spellEnd"/>
+            <w:r>
+              <w:rPr>
+                <w:rFonts w:ascii="Times New Roman" w:hAnsi="Times New Roman" w:cs="Times New Roman"/>
+              </w:rPr>
+              <w:t xml:space="preserve"> D</w:t>
+            </w:r>
+            <w:r>
+              <w:rPr>
+                <w:rFonts w:ascii="Times New Roman" w:hAnsi="Times New Roman" w:cs="Times New Roman"/>
+              </w:rPr>
+              <w:t xml:space="preserve">, </w:t>
+            </w:r>
+            <w:proofErr w:type="spellStart"/>
+            <w:r>
+              <w:rPr>
+                <w:rFonts w:ascii="Times New Roman" w:hAnsi="Times New Roman" w:cs="Times New Roman"/>
+              </w:rPr>
+              <w:t>Bosinger</w:t>
+            </w:r>
+            <w:proofErr w:type="spellEnd"/>
+            <w:r>
+              <w:rPr>
+                <w:rFonts w:ascii="Times New Roman" w:hAnsi="Times New Roman" w:cs="Times New Roman"/>
+              </w:rPr>
+              <w:t xml:space="preserve"> SE, …, </w:t>
+            </w:r>
             <w:r>
               <w:rPr>
                 <w:rFonts w:ascii="Times New Roman" w:hAnsi="Times New Roman" w:cs="Times New Roman"/>
@@ -1351,20 +1694,57 @@
               <w:rPr>
                 <w:rFonts w:ascii="Times New Roman" w:hAnsi="Times New Roman" w:cs="Times New Roman"/>
               </w:rPr>
-              <w:t xml:space="preserve">, Ather SA, and Hahn MW. 2017. Gene-tree reconciliation with MUL-trees to resolve polyploidy events. </w:t>
+              <w:t>, …, Silvestri G</w:t>
+            </w:r>
+            <w:r>
+              <w:rPr>
+                <w:rFonts w:ascii="Times New Roman" w:hAnsi="Times New Roman" w:cs="Times New Roman"/>
+              </w:rPr>
+              <w:t xml:space="preserve">. 2018. Sooty </w:t>
+            </w:r>
+            <w:proofErr w:type="spellStart"/>
+            <w:r>
+              <w:rPr>
+                <w:rFonts w:ascii="Times New Roman" w:hAnsi="Times New Roman" w:cs="Times New Roman"/>
+              </w:rPr>
+              <w:t>mangabey</w:t>
+            </w:r>
+            <w:proofErr w:type="spellEnd"/>
+            <w:r>
+              <w:rPr>
+                <w:rFonts w:ascii="Times New Roman" w:hAnsi="Times New Roman" w:cs="Times New Roman"/>
+              </w:rPr>
+              <w:t xml:space="preserve"> </w:t>
+            </w:r>
+          </w:p>
+          <w:p>
+            <w:pPr>
+              <w:spacing w:line="276" w:lineRule="auto"/>
+              <w:ind w:left="284"/>
+              <w:jc w:val="both"/>
+              <w:rPr>
+                <w:rFonts w:ascii="Times New Roman" w:hAnsi="Times New Roman" w:cs="Times New Roman"/>
+                <w:b/>
+              </w:rPr>
+            </w:pPr>
+            <w:r>
+              <w:rPr>
+                <w:rFonts w:ascii="Times New Roman" w:hAnsi="Times New Roman" w:cs="Times New Roman"/>
+              </w:rPr>
+              <w:t xml:space="preserve">genome sequence provides insight into AIDS resistance in a natural SIV host. </w:t>
             </w:r>
             <w:r>
               <w:rPr>
                 <w:rFonts w:ascii="Times New Roman" w:hAnsi="Times New Roman" w:cs="Times New Roman"/>
                 <w:i/>
               </w:rPr>
-              <w:t>Systematic Biology</w:t>
-            </w:r>
-            <w:r>
-              <w:rPr>
-                <w:rFonts w:ascii="Times New Roman" w:hAnsi="Times New Roman" w:cs="Times New Roman"/>
-              </w:rPr>
-              <w:t>. 66(6):1007-1018.</w:t>
+              <w:t>Nature</w:t>
+            </w:r>
+            <w:r>
+              <w:rPr>
+                <w:rFonts w:ascii="Times New Roman" w:hAnsi="Times New Roman" w:cs="Times New Roman"/>
+              </w:rPr>
+              <w:t>. 553:77-81.</w:t>
             </w:r>
           </w:p>
         </w:tc>
@@ -1414,20 +1794,34 @@
               <w:rPr>
                 <w:rFonts w:ascii="Times New Roman" w:hAnsi="Times New Roman" w:cs="Times New Roman"/>
               </w:rPr>
-              <w:t xml:space="preserve">, Hahn MW, and Hahn Y. 2017. The effects of increasing the number of taxa on inferences of molecular convergence. </w:t>
+              <w:t xml:space="preserve">, </w:t>
+            </w:r>
+            <w:proofErr w:type="spellStart"/>
+            <w:r>
+              <w:rPr>
+                <w:rFonts w:ascii="Times New Roman" w:hAnsi="Times New Roman" w:cs="Times New Roman"/>
+              </w:rPr>
+              <w:t>Ather</w:t>
+            </w:r>
+            <w:proofErr w:type="spellEnd"/>
+            <w:r>
+              <w:rPr>
+                <w:rFonts w:ascii="Times New Roman" w:hAnsi="Times New Roman" w:cs="Times New Roman"/>
+              </w:rPr>
+              <w:t xml:space="preserve"> SA, and Hahn MW. 2017. Gene-tree reconciliation with MUL-trees to resolve polyploidy events. </w:t>
             </w:r>
             <w:r>
               <w:rPr>
                 <w:rFonts w:ascii="Times New Roman" w:hAnsi="Times New Roman" w:cs="Times New Roman"/>
                 <w:i/>
               </w:rPr>
-              <w:t>Genome Biology and Evolution</w:t>
-            </w:r>
-            <w:r>
-              <w:rPr>
-                <w:rFonts w:ascii="Times New Roman" w:hAnsi="Times New Roman" w:cs="Times New Roman"/>
-              </w:rPr>
-              <w:t>. 9(1):213-221.</w:t>
+              <w:t>Systematic Biology</w:t>
+            </w:r>
+            <w:r>
+              <w:rPr>
+                <w:rFonts w:ascii="Times New Roman" w:hAnsi="Times New Roman" w:cs="Times New Roman"/>
+              </w:rPr>
+              <w:t>. 66(6):1007-1018.</w:t>
             </w:r>
           </w:p>
         </w:tc>
@@ -1463,20 +1857,9 @@
               <w:jc w:val="both"/>
               <w:rPr>
                 <w:rFonts w:ascii="Times New Roman" w:hAnsi="Times New Roman" w:cs="Times New Roman"/>
-              </w:rPr>
-            </w:pPr>
-            <w:r>
-              <w:rPr>
-                <w:rFonts w:ascii="Times New Roman" w:hAnsi="Times New Roman" w:cs="Times New Roman"/>
-              </w:rPr>
-              <w:t>Warren WC,</w:t>
-            </w:r>
-            <w:r>
-              <w:rPr>
-                <w:rFonts w:ascii="Times New Roman" w:hAnsi="Times New Roman" w:cs="Times New Roman"/>
-              </w:rPr>
-              <w:t xml:space="preserve"> …, </w:t>
-            </w:r>
+                <w:b/>
+              </w:rPr>
+            </w:pPr>
             <w:r>
               <w:rPr>
                 <w:rFonts w:ascii="Times New Roman" w:hAnsi="Times New Roman" w:cs="Times New Roman"/>
@@ -1488,39 +1871,20 @@
               <w:rPr>
                 <w:rFonts w:ascii="Times New Roman" w:hAnsi="Times New Roman" w:cs="Times New Roman"/>
               </w:rPr>
-              <w:t>, …, Freimer NB</w:t>
-            </w:r>
-            <w:r>
-              <w:rPr>
-                <w:rFonts w:ascii="Times New Roman" w:hAnsi="Times New Roman" w:cs="Times New Roman"/>
-              </w:rPr>
-              <w:t>. 2015. The genome of the vervet (</w:t>
+              <w:t xml:space="preserve">, Hahn MW, and Hahn Y. 2017. The effects of increasing the number of taxa on inferences of molecular convergence. </w:t>
             </w:r>
             <w:r>
               <w:rPr>
                 <w:rFonts w:ascii="Times New Roman" w:hAnsi="Times New Roman" w:cs="Times New Roman"/>
                 <w:i/>
               </w:rPr>
-              <w:t>Chlorocebus aethiops sabaeus</w:t>
-            </w:r>
-            <w:r>
-              <w:rPr>
-                <w:rFonts w:ascii="Times New Roman" w:hAnsi="Times New Roman" w:cs="Times New Roman"/>
-              </w:rPr>
-              <w:t>). G</w:t>
-            </w:r>
-            <w:r>
-              <w:rPr>
-                <w:rFonts w:ascii="Times New Roman" w:hAnsi="Times New Roman" w:cs="Times New Roman"/>
-                <w:i/>
-              </w:rPr>
-              <w:t>enome Research</w:t>
-            </w:r>
-            <w:r>
-              <w:rPr>
-                <w:rFonts w:ascii="Times New Roman" w:hAnsi="Times New Roman" w:cs="Times New Roman"/>
-              </w:rPr>
-              <w:t>. 25(12):1921-1933.</w:t>
+              <w:t>Genome Biology and Evolution</w:t>
+            </w:r>
+            <w:r>
+              <w:rPr>
+                <w:rFonts w:ascii="Times New Roman" w:hAnsi="Times New Roman" w:cs="Times New Roman"/>
+              </w:rPr>
+              <w:t>. 9(1):213-221.</w:t>
             </w:r>
           </w:p>
         </w:tc>
@@ -1561,6 +1925,18 @@
             <w:r>
               <w:rPr>
                 <w:rFonts w:ascii="Times New Roman" w:hAnsi="Times New Roman" w:cs="Times New Roman"/>
+              </w:rPr>
+              <w:t>Warren WC,</w:t>
+            </w:r>
+            <w:r>
+              <w:rPr>
+                <w:rFonts w:ascii="Times New Roman" w:hAnsi="Times New Roman" w:cs="Times New Roman"/>
+              </w:rPr>
+              <w:t xml:space="preserve"> …, </w:t>
+            </w:r>
+            <w:r>
+              <w:rPr>
+                <w:rFonts w:ascii="Times New Roman" w:hAnsi="Times New Roman" w:cs="Times New Roman"/>
                 <w:b/>
               </w:rPr>
               <w:t>Thomas GWC</w:t>
@@ -1569,20 +1945,85 @@
               <w:rPr>
                 <w:rFonts w:ascii="Times New Roman" w:hAnsi="Times New Roman" w:cs="Times New Roman"/>
               </w:rPr>
-              <w:t xml:space="preserve"> and Hahn MW. 2015. Determining the null model for detecting adaptive convergence from genomic data: a case study using echolocating mammals. </w:t>
-            </w:r>
+              <w:t xml:space="preserve">, …, </w:t>
+            </w:r>
+            <w:proofErr w:type="spellStart"/>
+            <w:r>
+              <w:rPr>
+                <w:rFonts w:ascii="Times New Roman" w:hAnsi="Times New Roman" w:cs="Times New Roman"/>
+              </w:rPr>
+              <w:t>Freimer</w:t>
+            </w:r>
+            <w:proofErr w:type="spellEnd"/>
+            <w:r>
+              <w:rPr>
+                <w:rFonts w:ascii="Times New Roman" w:hAnsi="Times New Roman" w:cs="Times New Roman"/>
+              </w:rPr>
+              <w:t xml:space="preserve"> NB</w:t>
+            </w:r>
+            <w:r>
+              <w:rPr>
+                <w:rFonts w:ascii="Times New Roman" w:hAnsi="Times New Roman" w:cs="Times New Roman"/>
+              </w:rPr>
+              <w:t xml:space="preserve">. 2015. The genome of the </w:t>
+            </w:r>
+            <w:proofErr w:type="spellStart"/>
+            <w:r>
+              <w:rPr>
+                <w:rFonts w:ascii="Times New Roman" w:hAnsi="Times New Roman" w:cs="Times New Roman"/>
+              </w:rPr>
+              <w:t>vervet</w:t>
+            </w:r>
+            <w:proofErr w:type="spellEnd"/>
+            <w:r>
+              <w:rPr>
+                <w:rFonts w:ascii="Times New Roman" w:hAnsi="Times New Roman" w:cs="Times New Roman"/>
+              </w:rPr>
+              <w:t xml:space="preserve"> (</w:t>
+            </w:r>
+            <w:proofErr w:type="spellStart"/>
             <w:r>
               <w:rPr>
                 <w:rFonts w:ascii="Times New Roman" w:hAnsi="Times New Roman" w:cs="Times New Roman"/>
                 <w:i/>
               </w:rPr>
-              <w:t>Molecular Biology and Evolution</w:t>
-            </w:r>
-            <w:r>
-              <w:rPr>
-                <w:rFonts w:ascii="Times New Roman" w:hAnsi="Times New Roman" w:cs="Times New Roman"/>
-              </w:rPr>
-              <w:t>. 32(5):1232-1236.</w:t>
+              <w:t>Chlorocebus</w:t>
+            </w:r>
+            <w:proofErr w:type="spellEnd"/>
+            <w:r>
+              <w:rPr>
+                <w:rFonts w:ascii="Times New Roman" w:hAnsi="Times New Roman" w:cs="Times New Roman"/>
+                <w:i/>
+              </w:rPr>
+              <w:t xml:space="preserve"> aethiops </w:t>
+            </w:r>
+            <w:proofErr w:type="spellStart"/>
+            <w:r>
+              <w:rPr>
+                <w:rFonts w:ascii="Times New Roman" w:hAnsi="Times New Roman" w:cs="Times New Roman"/>
+                <w:i/>
+              </w:rPr>
+              <w:t>sabaeus</w:t>
+            </w:r>
+            <w:proofErr w:type="spellEnd"/>
+            <w:r>
+              <w:rPr>
+                <w:rFonts w:ascii="Times New Roman" w:hAnsi="Times New Roman" w:cs="Times New Roman"/>
+              </w:rPr>
+              <w:t>). G</w:t>
+            </w:r>
+            <w:r>
+              <w:rPr>
+                <w:rFonts w:ascii="Times New Roman" w:hAnsi="Times New Roman" w:cs="Times New Roman"/>
+                <w:i/>
+              </w:rPr>
+              <w:t>enome Research</w:t>
+            </w:r>
+            <w:r>
+              <w:rPr>
+                <w:rFonts w:ascii="Times New Roman" w:hAnsi="Times New Roman" w:cs="Times New Roman"/>
+              </w:rPr>
+              <w:t>. 25(12):1921-1933.</w:t>
             </w:r>
           </w:p>
         </w:tc>
@@ -1618,15 +2059,8 @@
               <w:jc w:val="both"/>
               <w:rPr>
                 <w:rFonts w:ascii="Times New Roman" w:hAnsi="Times New Roman" w:cs="Times New Roman"/>
-                <w:b/>
-              </w:rPr>
-            </w:pPr>
-            <w:r>
-              <w:rPr>
-                <w:rFonts w:ascii="Times New Roman" w:hAnsi="Times New Roman" w:cs="Times New Roman"/>
-              </w:rPr>
-              <w:t xml:space="preserve">Foote AD, Liu Y, </w:t>
-            </w:r>
+              </w:rPr>
+            </w:pPr>
             <w:r>
               <w:rPr>
                 <w:rFonts w:ascii="Times New Roman" w:hAnsi="Times New Roman" w:cs="Times New Roman"/>
@@ -1638,32 +2072,20 @@
               <w:rPr>
                 <w:rFonts w:ascii="Times New Roman" w:hAnsi="Times New Roman" w:cs="Times New Roman"/>
               </w:rPr>
-              <w:t>, Vinař T,</w:t>
-            </w:r>
-            <w:r>
-              <w:rPr>
-                <w:rFonts w:ascii="Times New Roman" w:hAnsi="Times New Roman" w:cs="Times New Roman"/>
-              </w:rPr>
-              <w:t xml:space="preserve"> …, Gibbs RA</w:t>
-            </w:r>
-            <w:r>
-              <w:rPr>
-                <w:rFonts w:ascii="Times New Roman" w:hAnsi="Times New Roman" w:cs="Times New Roman"/>
-              </w:rPr>
-              <w:t xml:space="preserve">. 2015. Convergent evolution of the genomes of marine mammals. </w:t>
+              <w:t xml:space="preserve"> and Hahn MW. 2015. Determining the null model for detecting adaptive convergence from genomic data: a case study using echolocating mammals. </w:t>
             </w:r>
             <w:r>
               <w:rPr>
                 <w:rFonts w:ascii="Times New Roman" w:hAnsi="Times New Roman" w:cs="Times New Roman"/>
                 <w:i/>
               </w:rPr>
-              <w:t>Nature Genetics</w:t>
-            </w:r>
-            <w:r>
-              <w:rPr>
-                <w:rFonts w:ascii="Times New Roman" w:hAnsi="Times New Roman" w:cs="Times New Roman"/>
-              </w:rPr>
-              <w:t>. 47(3):272-275.</w:t>
+              <w:t>Molecular Biology and Evolution</w:t>
+            </w:r>
+            <w:r>
+              <w:rPr>
+                <w:rFonts w:ascii="Times New Roman" w:hAnsi="Times New Roman" w:cs="Times New Roman"/>
+              </w:rPr>
+              <w:t>. 32(5):1232-1236.</w:t>
             </w:r>
           </w:p>
         </w:tc>
@@ -1699,19 +2121,14 @@
               <w:jc w:val="both"/>
               <w:rPr>
                 <w:rFonts w:ascii="Times New Roman" w:hAnsi="Times New Roman" w:cs="Times New Roman"/>
-              </w:rPr>
-            </w:pPr>
-            <w:r>
-              <w:rPr>
-                <w:rFonts w:ascii="Times New Roman" w:hAnsi="Times New Roman" w:cs="Times New Roman"/>
-              </w:rPr>
-              <w:t>Neafsey DE, Waterhouse RM</w:t>
-            </w:r>
-            <w:r>
-              <w:rPr>
-                <w:rFonts w:ascii="Times New Roman" w:hAnsi="Times New Roman" w:cs="Times New Roman"/>
-              </w:rPr>
-              <w:t xml:space="preserve">, …, </w:t>
+                <w:b/>
+              </w:rPr>
+            </w:pPr>
+            <w:r>
+              <w:rPr>
+                <w:rFonts w:ascii="Times New Roman" w:hAnsi="Times New Roman" w:cs="Times New Roman"/>
+              </w:rPr>
+              <w:t xml:space="preserve">Foote AD, Liu Y, </w:t>
             </w:r>
             <w:r>
               <w:rPr>
@@ -1724,26 +2141,46 @@
               <w:rPr>
                 <w:rFonts w:ascii="Times New Roman" w:hAnsi="Times New Roman" w:cs="Times New Roman"/>
               </w:rPr>
-              <w:t>, …, Besansky NJ.</w:t>
-            </w:r>
-            <w:r>
-              <w:rPr>
-                <w:rFonts w:ascii="Times New Roman" w:hAnsi="Times New Roman" w:cs="Times New Roman"/>
-              </w:rPr>
-              <w:t xml:space="preserve"> 2014. Highly evolvable malaria vectors: The genomes of 16 Anopheles mosquitoes. </w:t>
+              <w:t xml:space="preserve">, </w:t>
+            </w:r>
+            <w:proofErr w:type="spellStart"/>
+            <w:r>
+              <w:rPr>
+                <w:rFonts w:ascii="Times New Roman" w:hAnsi="Times New Roman" w:cs="Times New Roman"/>
+              </w:rPr>
+              <w:t>Vinař</w:t>
+            </w:r>
+            <w:proofErr w:type="spellEnd"/>
+            <w:r>
+              <w:rPr>
+                <w:rFonts w:ascii="Times New Roman" w:hAnsi="Times New Roman" w:cs="Times New Roman"/>
+              </w:rPr>
+              <w:t xml:space="preserve"> T,</w:t>
+            </w:r>
+            <w:r>
+              <w:rPr>
+                <w:rFonts w:ascii="Times New Roman" w:hAnsi="Times New Roman" w:cs="Times New Roman"/>
+              </w:rPr>
+              <w:t xml:space="preserve"> …, Gibbs RA</w:t>
+            </w:r>
+            <w:r>
+              <w:rPr>
+                <w:rFonts w:ascii="Times New Roman" w:hAnsi="Times New Roman" w:cs="Times New Roman"/>
+              </w:rPr>
+              <w:t xml:space="preserve">. 2015. Convergent evolution of the genomes of marine mammals. </w:t>
             </w:r>
             <w:r>
               <w:rPr>
                 <w:rFonts w:ascii="Times New Roman" w:hAnsi="Times New Roman" w:cs="Times New Roman"/>
                 <w:i/>
               </w:rPr>
-              <w:t>Science</w:t>
-            </w:r>
-            <w:r>
-              <w:rPr>
-                <w:rFonts w:ascii="Times New Roman" w:hAnsi="Times New Roman" w:cs="Times New Roman"/>
-              </w:rPr>
-              <w:t>. 347.</w:t>
+              <w:t>Nature Genetics</w:t>
+            </w:r>
+            <w:r>
+              <w:rPr>
+                <w:rFonts w:ascii="Times New Roman" w:hAnsi="Times New Roman" w:cs="Times New Roman"/>
+              </w:rPr>
+              <w:t>. 47(3):272-275.</w:t>
             </w:r>
           </w:p>
         </w:tc>
@@ -1781,6 +2218,108 @@
                 <w:rFonts w:ascii="Times New Roman" w:hAnsi="Times New Roman" w:cs="Times New Roman"/>
               </w:rPr>
             </w:pPr>
+            <w:proofErr w:type="spellStart"/>
+            <w:r>
+              <w:rPr>
+                <w:rFonts w:ascii="Times New Roman" w:hAnsi="Times New Roman" w:cs="Times New Roman"/>
+              </w:rPr>
+              <w:t>Neafsey</w:t>
+            </w:r>
+            <w:proofErr w:type="spellEnd"/>
+            <w:r>
+              <w:rPr>
+                <w:rFonts w:ascii="Times New Roman" w:hAnsi="Times New Roman" w:cs="Times New Roman"/>
+              </w:rPr>
+              <w:t xml:space="preserve"> DE, Waterhouse RM</w:t>
+            </w:r>
+            <w:r>
+              <w:rPr>
+                <w:rFonts w:ascii="Times New Roman" w:hAnsi="Times New Roman" w:cs="Times New Roman"/>
+              </w:rPr>
+              <w:t xml:space="preserve">, …, </w:t>
+            </w:r>
+            <w:r>
+              <w:rPr>
+                <w:rFonts w:ascii="Times New Roman" w:hAnsi="Times New Roman" w:cs="Times New Roman"/>
+                <w:b/>
+              </w:rPr>
+              <w:t>Thomas GWC</w:t>
+            </w:r>
+            <w:r>
+              <w:rPr>
+                <w:rFonts w:ascii="Times New Roman" w:hAnsi="Times New Roman" w:cs="Times New Roman"/>
+              </w:rPr>
+              <w:t xml:space="preserve">, …, </w:t>
+            </w:r>
+            <w:proofErr w:type="spellStart"/>
+            <w:r>
+              <w:rPr>
+                <w:rFonts w:ascii="Times New Roman" w:hAnsi="Times New Roman" w:cs="Times New Roman"/>
+              </w:rPr>
+              <w:t>Besansky</w:t>
+            </w:r>
+            <w:proofErr w:type="spellEnd"/>
+            <w:r>
+              <w:rPr>
+                <w:rFonts w:ascii="Times New Roman" w:hAnsi="Times New Roman" w:cs="Times New Roman"/>
+              </w:rPr>
+              <w:t xml:space="preserve"> NJ.</w:t>
+            </w:r>
+            <w:r>
+              <w:rPr>
+                <w:rFonts w:ascii="Times New Roman" w:hAnsi="Times New Roman" w:cs="Times New Roman"/>
+              </w:rPr>
+              <w:t xml:space="preserve"> 2014. Highly evolvable malaria vectors: The genomes of 16 Anopheles mosquitoes. </w:t>
+            </w:r>
+            <w:r>
+              <w:rPr>
+                <w:rFonts w:ascii="Times New Roman" w:hAnsi="Times New Roman" w:cs="Times New Roman"/>
+                <w:i/>
+              </w:rPr>
+              <w:t>Science</w:t>
+            </w:r>
+            <w:r>
+              <w:rPr>
+                <w:rFonts w:ascii="Times New Roman" w:hAnsi="Times New Roman" w:cs="Times New Roman"/>
+              </w:rPr>
+              <w:t>. 347.</w:t>
+            </w:r>
+          </w:p>
+        </w:tc>
+      </w:tr>
+      <w:tr>
+        <w:tc>
+          <w:tcPr>
+            <w:tcW w:w="661" w:type="dxa"/>
+          </w:tcPr>
+          <w:p>
+            <w:pPr>
+              <w:pStyle w:val="ListParagraph"/>
+              <w:numPr>
+                <w:ilvl w:val="0"/>
+                <w:numId w:val="1"/>
+              </w:numPr>
+              <w:jc w:val="center"/>
+              <w:rPr>
+                <w:rFonts w:ascii="Times New Roman" w:hAnsi="Times New Roman" w:cs="Times New Roman"/>
+              </w:rPr>
+            </w:pPr>
+          </w:p>
+        </w:tc>
+        <w:tc>
+          <w:tcPr>
+            <w:tcW w:w="8699" w:type="dxa"/>
+            <w:gridSpan w:val="2"/>
+          </w:tcPr>
+          <w:p>
+            <w:pPr>
+              <w:spacing w:line="276" w:lineRule="auto"/>
+              <w:ind w:left="284" w:hanging="284"/>
+              <w:jc w:val="both"/>
+              <w:rPr>
+                <w:rFonts w:ascii="Times New Roman" w:hAnsi="Times New Roman" w:cs="Times New Roman"/>
+              </w:rPr>
+            </w:pPr>
             <w:r>
               <w:rPr>
                 <w:rFonts w:ascii="Times New Roman" w:hAnsi="Times New Roman" w:cs="Times New Roman"/>
@@ -1817,7 +2356,23 @@
                 <w:rFonts w:ascii="Times New Roman" w:hAnsi="Times New Roman" w:cs="Times New Roman"/>
                 <w:i/>
               </w:rPr>
-              <w:t>Proc Natl Acad Sci USA</w:t>
+              <w:t xml:space="preserve">Proc Natl </w:t>
+            </w:r>
+            <w:proofErr w:type="spellStart"/>
+            <w:r>
+              <w:rPr>
+                <w:rFonts w:ascii="Times New Roman" w:hAnsi="Times New Roman" w:cs="Times New Roman"/>
+                <w:i/>
+              </w:rPr>
+              <w:t>Acad</w:t>
+            </w:r>
+            <w:proofErr w:type="spellEnd"/>
+            <w:r>
+              <w:rPr>
+                <w:rFonts w:ascii="Times New Roman" w:hAnsi="Times New Roman" w:cs="Times New Roman"/>
+                <w:i/>
+              </w:rPr>
+              <w:t xml:space="preserve"> Sci USA</w:t>
             </w:r>
             <w:r>
               <w:rPr>
@@ -2856,7 +3411,6 @@
                 <w:rFonts w:ascii="Times New Roman" w:hAnsi="Times New Roman" w:cs="Times New Roman"/>
                 <w:b/>
               </w:rPr>
-              <w:lastRenderedPageBreak/>
               <w:t>RESEARCH EXPERIENCE</w:t>
             </w:r>
           </w:p>
@@ -3013,8 +3567,6 @@
               </w:rPr>
               <w:t>y</w:t>
             </w:r>
-            <w:bookmarkStart w:id="0" w:name="_GoBack"/>
-            <w:bookmarkEnd w:id="0"/>
             <w:r>
               <w:rPr>
                 <w:rFonts w:ascii="Times New Roman" w:hAnsi="Times New Roman" w:cs="Times New Roman"/>
@@ -3160,7 +3712,25 @@
                 <w:sz w:val="24"/>
                 <w:szCs w:val="24"/>
               </w:rPr>
-              <w:t>Developed a method to estimate genome assembly and annotation error from gene count data using CAFE’s error model function (caferror).</w:t>
+              <w:t>Developed a method to estimate genome assembly and annotation error from gene count data using CAFE’s error model function (</w:t>
+            </w:r>
+            <w:proofErr w:type="spellStart"/>
+            <w:r>
+              <w:rPr>
+                <w:rFonts w:ascii="Times New Roman" w:hAnsi="Times New Roman" w:cs="Times New Roman"/>
+                <w:sz w:val="24"/>
+                <w:szCs w:val="24"/>
+              </w:rPr>
+              <w:t>caferror</w:t>
+            </w:r>
+            <w:proofErr w:type="spellEnd"/>
+            <w:r>
+              <w:rPr>
+                <w:rFonts w:ascii="Times New Roman" w:hAnsi="Times New Roman" w:cs="Times New Roman"/>
+                <w:sz w:val="24"/>
+                <w:szCs w:val="24"/>
+              </w:rPr>
+              <w:t>).</w:t>
             </w:r>
           </w:p>
           <w:p>
@@ -3528,7 +4098,26 @@
                 <w:sz w:val="24"/>
                 <w:szCs w:val="24"/>
               </w:rPr>
-              <w:t>Jelena Nguyen, Indiana University: CEWiT Research Experience for Undergraduate Women (Fall 2018 to Spring 2019).</w:t>
+              <w:lastRenderedPageBreak/>
+              <w:t xml:space="preserve">Jelena Nguyen, Indiana University: </w:t>
+            </w:r>
+            <w:proofErr w:type="spellStart"/>
+            <w:r>
+              <w:rPr>
+                <w:rFonts w:ascii="Times New Roman" w:hAnsi="Times New Roman" w:cs="Times New Roman"/>
+                <w:sz w:val="24"/>
+                <w:szCs w:val="24"/>
+              </w:rPr>
+              <w:t>CEWiT</w:t>
+            </w:r>
+            <w:proofErr w:type="spellEnd"/>
+            <w:r>
+              <w:rPr>
+                <w:rFonts w:ascii="Times New Roman" w:hAnsi="Times New Roman" w:cs="Times New Roman"/>
+                <w:sz w:val="24"/>
+                <w:szCs w:val="24"/>
+              </w:rPr>
+              <w:t xml:space="preserve"> Research Experience for Undergraduate Women (Fall 2018 to Spring 2019).</w:t>
             </w:r>
           </w:p>
           <w:p>
@@ -3544,14 +4133,41 @@
                 <w:rFonts w:ascii="Times New Roman" w:hAnsi="Times New Roman" w:cs="Times New Roman"/>
               </w:rPr>
             </w:pPr>
+            <w:proofErr w:type="spellStart"/>
             <w:r>
               <w:rPr>
                 <w:rFonts w:ascii="Times New Roman" w:hAnsi="Times New Roman" w:cs="Times New Roman"/>
                 <w:sz w:val="24"/>
                 <w:szCs w:val="24"/>
               </w:rPr>
-              <w:lastRenderedPageBreak/>
-              <w:t>Arthi Puri, Indiana University: Computer Science Independent Study (Fall 2017 to Spring 2018).</w:t>
+              <w:t>Arthi</w:t>
+            </w:r>
+            <w:proofErr w:type="spellEnd"/>
+            <w:r>
+              <w:rPr>
+                <w:rFonts w:ascii="Times New Roman" w:hAnsi="Times New Roman" w:cs="Times New Roman"/>
+                <w:sz w:val="24"/>
+                <w:szCs w:val="24"/>
+              </w:rPr>
+              <w:t xml:space="preserve"> </w:t>
+            </w:r>
+            <w:proofErr w:type="spellStart"/>
+            <w:r>
+              <w:rPr>
+                <w:rFonts w:ascii="Times New Roman" w:hAnsi="Times New Roman" w:cs="Times New Roman"/>
+                <w:sz w:val="24"/>
+                <w:szCs w:val="24"/>
+              </w:rPr>
+              <w:t>Puri</w:t>
+            </w:r>
+            <w:proofErr w:type="spellEnd"/>
+            <w:r>
+              <w:rPr>
+                <w:rFonts w:ascii="Times New Roman" w:hAnsi="Times New Roman" w:cs="Times New Roman"/>
+                <w:sz w:val="24"/>
+                <w:szCs w:val="24"/>
+              </w:rPr>
+              <w:t>, Indiana University: Computer Science Independent Study (Fall 2017 to Spring 2018).</w:t>
             </w:r>
           </w:p>
           <w:p>
@@ -3574,7 +4190,25 @@
                 <w:sz w:val="24"/>
                 <w:szCs w:val="24"/>
               </w:rPr>
-              <w:t>S. Hussain Ather, Indiana University: Computer Science Independent Study (Spring 2016 to Spring 2017).</w:t>
+              <w:t xml:space="preserve">S. Hussain </w:t>
+            </w:r>
+            <w:proofErr w:type="spellStart"/>
+            <w:r>
+              <w:rPr>
+                <w:rFonts w:ascii="Times New Roman" w:hAnsi="Times New Roman" w:cs="Times New Roman"/>
+                <w:sz w:val="24"/>
+                <w:szCs w:val="24"/>
+              </w:rPr>
+              <w:t>Ather</w:t>
+            </w:r>
+            <w:proofErr w:type="spellEnd"/>
+            <w:r>
+              <w:rPr>
+                <w:rFonts w:ascii="Times New Roman" w:hAnsi="Times New Roman" w:cs="Times New Roman"/>
+                <w:sz w:val="24"/>
+                <w:szCs w:val="24"/>
+              </w:rPr>
+              <w:t>, Indiana University: Computer Science Independent Study (Spring 2016 to Spring 2017).</w:t>
             </w:r>
           </w:p>
           <w:p>
@@ -4001,8 +4635,16 @@
               <w:rPr>
                 <w:rFonts w:ascii="Times New Roman" w:hAnsi="Times New Roman" w:cs="Times New Roman"/>
               </w:rPr>
-              <w:t>New Phytologist</w:t>
-            </w:r>
+              <w:t xml:space="preserve">New </w:t>
+            </w:r>
+            <w:proofErr w:type="spellStart"/>
+            <w:r>
+              <w:rPr>
+                <w:rFonts w:ascii="Times New Roman" w:hAnsi="Times New Roman" w:cs="Times New Roman"/>
+              </w:rPr>
+              <w:t>Phytologist</w:t>
+            </w:r>
+            <w:proofErr w:type="spellEnd"/>
           </w:p>
           <w:p>
             <w:pPr>
@@ -4037,11 +4679,19 @@
                 <w:rFonts w:ascii="Times New Roman" w:hAnsi="Times New Roman" w:cs="Times New Roman"/>
               </w:rPr>
             </w:pPr>
-            <w:r>
-              <w:rPr>
-                <w:rFonts w:ascii="Times New Roman" w:hAnsi="Times New Roman" w:cs="Times New Roman"/>
-              </w:rPr>
-              <w:t>PLoS One</w:t>
+            <w:proofErr w:type="spellStart"/>
+            <w:r>
+              <w:rPr>
+                <w:rFonts w:ascii="Times New Roman" w:hAnsi="Times New Roman" w:cs="Times New Roman"/>
+              </w:rPr>
+              <w:t>PLoS</w:t>
+            </w:r>
+            <w:proofErr w:type="spellEnd"/>
+            <w:r>
+              <w:rPr>
+                <w:rFonts w:ascii="Times New Roman" w:hAnsi="Times New Roman" w:cs="Times New Roman"/>
+              </w:rPr>
+              <w:t xml:space="preserve"> One</w:t>
             </w:r>
           </w:p>
         </w:tc>
@@ -4249,7 +4899,6 @@
                 <w:rFonts w:ascii="Times New Roman" w:hAnsi="Times New Roman" w:cs="Times New Roman"/>
                 <w:b/>
               </w:rPr>
-              <w:lastRenderedPageBreak/>
               <w:t>SOFTWARE</w:t>
             </w:r>
           </w:p>
@@ -4421,7 +5070,25 @@
                 <w:sz w:val="24"/>
                 <w:szCs w:val="24"/>
               </w:rPr>
-              <w:t>species and published it standalone on FigShare as a resource for others to use.</w:t>
+              <w:t xml:space="preserve">species and published it standalone on </w:t>
+            </w:r>
+            <w:proofErr w:type="spellStart"/>
+            <w:r>
+              <w:rPr>
+                <w:rFonts w:ascii="Times New Roman" w:hAnsi="Times New Roman" w:cs="Times New Roman"/>
+                <w:sz w:val="24"/>
+                <w:szCs w:val="24"/>
+              </w:rPr>
+              <w:t>FigShare</w:t>
+            </w:r>
+            <w:proofErr w:type="spellEnd"/>
+            <w:r>
+              <w:rPr>
+                <w:rFonts w:ascii="Times New Roman" w:hAnsi="Times New Roman" w:cs="Times New Roman"/>
+                <w:sz w:val="24"/>
+                <w:szCs w:val="24"/>
+              </w:rPr>
+              <w:t xml:space="preserve"> as a resource for others to use.</w:t>
             </w:r>
           </w:p>
         </w:tc>
@@ -4506,7 +5173,25 @@
                 <w:sz w:val="24"/>
                 <w:szCs w:val="24"/>
               </w:rPr>
-              <w:t>Given a singly-labeled species topology and a set of corresponding gene-trees, this software can infer if any whole genome duplications have occurred and, if so, infer the mode of polyploidization and the placement on the phylogeny.</w:t>
+              <w:t xml:space="preserve">Given a </w:t>
+            </w:r>
+            <w:proofErr w:type="gramStart"/>
+            <w:r>
+              <w:rPr>
+                <w:rFonts w:ascii="Times New Roman" w:hAnsi="Times New Roman" w:cs="Times New Roman"/>
+                <w:sz w:val="24"/>
+                <w:szCs w:val="24"/>
+              </w:rPr>
+              <w:t>singly-labeled</w:t>
+            </w:r>
+            <w:proofErr w:type="gramEnd"/>
+            <w:r>
+              <w:rPr>
+                <w:rFonts w:ascii="Times New Roman" w:hAnsi="Times New Roman" w:cs="Times New Roman"/>
+                <w:sz w:val="24"/>
+                <w:szCs w:val="24"/>
+              </w:rPr>
+              <w:t xml:space="preserve"> species topology and a set of corresponding gene-trees, this software can infer if any whole genome duplications have occurred and, if so, infer the mode of polyploidization and the placement on the phylogeny.</w:t>
             </w:r>
           </w:p>
         </w:tc>
@@ -4530,7 +5215,23 @@
                 <w:rFonts w:ascii="Times New Roman" w:hAnsi="Times New Roman" w:cs="Times New Roman"/>
                 <w:b/>
               </w:rPr>
-              <w:t>I5K Phylogenomics Website</w:t>
+              <w:t xml:space="preserve">I5K </w:t>
+            </w:r>
+            <w:proofErr w:type="spellStart"/>
+            <w:r>
+              <w:rPr>
+                <w:rFonts w:ascii="Times New Roman" w:hAnsi="Times New Roman" w:cs="Times New Roman"/>
+                <w:b/>
+              </w:rPr>
+              <w:t>Phylogenomics</w:t>
+            </w:r>
+            <w:proofErr w:type="spellEnd"/>
+            <w:r>
+              <w:rPr>
+                <w:rFonts w:ascii="Times New Roman" w:hAnsi="Times New Roman" w:cs="Times New Roman"/>
+                <w:b/>
+              </w:rPr>
+              <w:t xml:space="preserve"> Website</w:t>
             </w:r>
           </w:p>
           <w:p>
@@ -4646,6 +5347,7 @@
                 <w:b/>
               </w:rPr>
             </w:pPr>
+            <w:proofErr w:type="spellStart"/>
             <w:r>
               <w:rPr>
                 <w:rFonts w:ascii="Times New Roman" w:hAnsi="Times New Roman" w:cs="Times New Roman"/>
@@ -4653,6 +5355,7 @@
               </w:rPr>
               <w:t>caferror</w:t>
             </w:r>
+            <w:proofErr w:type="spellEnd"/>
           </w:p>
           <w:p>
             <w:pPr>
@@ -5277,7 +5980,7 @@
       </w:pPr>
     </w:pPrDefault>
   </w:docDefaults>
-  <w:latentStyles w:defLockedState="0" w:defUIPriority="99" w:defSemiHidden="0" w:defUnhideWhenUsed="0" w:defQFormat="0" w:count="377">
+  <w:latentStyles w:defLockedState="0" w:defUIPriority="99" w:defSemiHidden="0" w:defUnhideWhenUsed="0" w:defQFormat="0" w:count="376">
     <w:lsdException w:name="Normal" w:uiPriority="0" w:qFormat="1"/>
     <w:lsdException w:name="heading 1" w:uiPriority="9" w:qFormat="1"/>
     <w:lsdException w:name="heading 2" w:semiHidden="1" w:uiPriority="9" w:unhideWhenUsed="1" w:qFormat="1"/>
@@ -5383,6 +6086,7 @@
     <w:lsdException w:name="HTML Sample" w:semiHidden="1" w:unhideWhenUsed="1"/>
     <w:lsdException w:name="HTML Typewriter" w:semiHidden="1" w:unhideWhenUsed="1"/>
     <w:lsdException w:name="HTML Variable" w:semiHidden="1" w:unhideWhenUsed="1"/>
+    <w:lsdException w:name="Normal Table" w:semiHidden="1" w:unhideWhenUsed="1"/>
     <w:lsdException w:name="annotation subject" w:semiHidden="1" w:unhideWhenUsed="1"/>
     <w:lsdException w:name="No List" w:semiHidden="1" w:unhideWhenUsed="1"/>
     <w:lsdException w:name="Outline List 1" w:semiHidden="1" w:unhideWhenUsed="1"/>
@@ -5429,8 +6133,10 @@
     <w:lsdException w:name="Table Subtle 2" w:semiHidden="1" w:unhideWhenUsed="1"/>
     <w:lsdException w:name="Table Web 1" w:semiHidden="1" w:unhideWhenUsed="1"/>
     <w:lsdException w:name="Table Web 2" w:semiHidden="1" w:unhideWhenUsed="1"/>
+    <w:lsdException w:name="Table Web 3" w:semiHidden="1" w:unhideWhenUsed="1"/>
     <w:lsdException w:name="Balloon Text" w:semiHidden="1" w:unhideWhenUsed="1"/>
     <w:lsdException w:name="Table Grid" w:uiPriority="59"/>
+    <w:lsdException w:name="Table Theme" w:semiHidden="1" w:unhideWhenUsed="1"/>
     <w:lsdException w:name="Placeholder Text" w:semiHidden="1"/>
     <w:lsdException w:name="No Spacing" w:uiPriority="1" w:qFormat="1"/>
     <w:lsdException w:name="Light Shading" w:uiPriority="60"/>
@@ -5651,7 +6357,6 @@
     <w:lsdException w:name="Hashtag" w:semiHidden="1" w:unhideWhenUsed="1"/>
     <w:lsdException w:name="Unresolved Mention" w:semiHidden="1" w:unhideWhenUsed="1"/>
     <w:lsdException w:name="Smart Link" w:semiHidden="1" w:unhideWhenUsed="1"/>
-    <w:lsdException w:name="Smart Link Error" w:semiHidden="1" w:unhideWhenUsed="1"/>
   </w:latentStyles>
   <w:style w:type="paragraph" w:default="1" w:styleId="Normal">
     <w:name w:val="Normal"/>

</xml_diff>